<commit_message>
minor text changes on the draft
</commit_message>
<xml_diff>
--- a/Phase5_Paper/GlobalizationPaper.docx
+++ b/Phase5_Paper/GlobalizationPaper.docx
@@ -31,7 +31,7 @@
           <w:lang w:val="en-US"/>
         </w:rPr>
       </w:pPr>
-      <w:bookmarkStart w:id="1" w:name="_Hlk535783805"/>
+      <w:bookmarkStart w:id="0" w:name="_Hlk535783805"/>
       <w:r>
         <w:rPr>
           <w:lang w:val="en-US"/>
@@ -84,35 +84,7 @@
         <w:rPr>
           <w:lang w:val="en-US"/>
         </w:rPr>
-        <w:t xml:space="preserve">CERGE-EI, </w:t>
-      </w:r>
-      <w:proofErr w:type="spellStart"/>
-      <w:r>
-        <w:rPr>
-          <w:lang w:val="en-US"/>
-        </w:rPr>
-        <w:t>Politických</w:t>
-      </w:r>
-      <w:proofErr w:type="spellEnd"/>
-      <w:r>
-        <w:rPr>
-          <w:lang w:val="en-US"/>
-        </w:rPr>
-        <w:t xml:space="preserve"> </w:t>
-      </w:r>
-      <w:proofErr w:type="spellStart"/>
-      <w:r>
-        <w:rPr>
-          <w:lang w:val="en-US"/>
-        </w:rPr>
-        <w:t>vězňů</w:t>
-      </w:r>
-      <w:proofErr w:type="spellEnd"/>
-      <w:r>
-        <w:rPr>
-          <w:lang w:val="en-US"/>
-        </w:rPr>
-        <w:t xml:space="preserve"> 7, 110 00 Prague (Czechia)</w:t>
+        <w:t>CERGE-EI, Politických vězňů 7, 110 00 Prague (Czechia)</w:t>
       </w:r>
     </w:p>
     <w:p>
@@ -134,40 +106,24 @@
           <w:i w:val="0"/>
           <w:lang w:val="en-US"/>
         </w:rPr>
-        <w:t xml:space="preserve">Institute of Economic Studies, Faculty of Social Sciences at the Charles University, </w:t>
-      </w:r>
-      <w:proofErr w:type="spellStart"/>
+        <w:t>Institute of Economic Studies, Faculty of Social Sciences at the Charles University, Opletalova 26, 110 00</w:t>
+      </w:r>
       <w:r>
         <w:rPr>
           <w:i w:val="0"/>
           <w:lang w:val="en-US"/>
         </w:rPr>
-        <w:t>Opletalova</w:t>
-      </w:r>
-      <w:proofErr w:type="spellEnd"/>
+        <w:t xml:space="preserve"> </w:t>
+      </w:r>
       <w:r>
         <w:rPr>
           <w:i w:val="0"/>
           <w:lang w:val="en-US"/>
         </w:rPr>
-        <w:t xml:space="preserve"> 26, 110 00</w:t>
-      </w:r>
-      <w:r>
-        <w:rPr>
-          <w:i w:val="0"/>
-          <w:lang w:val="en-US"/>
-        </w:rPr>
-        <w:t xml:space="preserve"> </w:t>
-      </w:r>
-      <w:r>
-        <w:rPr>
-          <w:i w:val="0"/>
-          <w:lang w:val="en-US"/>
-        </w:rPr>
         <w:t>Prague (Czechia)</w:t>
       </w:r>
     </w:p>
-    <w:bookmarkEnd w:id="1"/>
+    <w:bookmarkEnd w:id="0"/>
     <w:p>
       <w:pPr>
         <w:pStyle w:val="Nadpis1"/>
@@ -199,23 +155,7 @@
         <w:t>seven</w:t>
       </w:r>
       <w:r>
-        <w:t xml:space="preserve"> globalization indicators. These were subsequently scaled-up to the level of 174 countries and 27 disciplines between 2005 and 2017. The methodology draws from the pioneering work of </w:t>
-      </w:r>
-      <w:proofErr w:type="spellStart"/>
-      <w:r>
-        <w:t>Zitt</w:t>
-      </w:r>
-      <w:proofErr w:type="spellEnd"/>
-      <w:r>
-        <w:t xml:space="preserve"> and </w:t>
-      </w:r>
-      <w:proofErr w:type="spellStart"/>
-      <w:r>
-        <w:t>Bassecoulard</w:t>
-      </w:r>
-      <w:proofErr w:type="spellEnd"/>
-      <w:r>
-        <w:t xml:space="preserve"> (1998; 1999). The paper is accompanied by the interactive publication available at </w:t>
+        <w:t xml:space="preserve"> globalization indicators. These were subsequently scaled-up to the level of 174 countries and 27 disciplines between 2005 and 2017. The methodology draws from the pioneering work of Zitt and Bassecoulard (1998; 1999). The paper is accompanied by the interactive publication available at </w:t>
       </w:r>
       <w:hyperlink r:id="rId8" w:history="1">
         <w:r>
@@ -287,21 +227,7 @@
         <w:rPr>
           <w:lang w:val="en-US"/>
         </w:rPr>
-        <w:t>The scientific community faces an everlasting pressure to publish internationally (</w:t>
-      </w:r>
-      <w:proofErr w:type="spellStart"/>
-      <w:r>
-        <w:rPr>
-          <w:lang w:val="en-US"/>
-        </w:rPr>
-        <w:t>Buela-Casal</w:t>
-      </w:r>
-      <w:proofErr w:type="spellEnd"/>
-      <w:r>
-        <w:rPr>
-          <w:lang w:val="en-US"/>
-        </w:rPr>
-        <w:t xml:space="preserve"> et al</w:t>
+        <w:t>The scientific community faces an everlasting pressure to publish internationally (Buela-Casal et al</w:t>
       </w:r>
       <w:r>
         <w:rPr>
@@ -319,21 +245,7 @@
         <w:rPr>
           <w:lang w:val="en-US"/>
         </w:rPr>
-        <w:t xml:space="preserve">, </w:t>
-      </w:r>
-      <w:proofErr w:type="spellStart"/>
-      <w:r>
-        <w:rPr>
-          <w:lang w:val="en-US"/>
-        </w:rPr>
-        <w:t>Chavarro</w:t>
-      </w:r>
-      <w:proofErr w:type="spellEnd"/>
-      <w:r>
-        <w:rPr>
-          <w:lang w:val="en-US"/>
-        </w:rPr>
-        <w:t xml:space="preserve"> et al</w:t>
+        <w:t>, Chavarro et al</w:t>
       </w:r>
       <w:r>
         <w:rPr>
@@ -408,21 +320,7 @@
         <w:rPr>
           <w:lang w:val="en-US"/>
         </w:rPr>
-        <w:t xml:space="preserve"> (</w:t>
-      </w:r>
-      <w:proofErr w:type="spellStart"/>
-      <w:r>
-        <w:rPr>
-          <w:lang w:val="en-US"/>
-        </w:rPr>
-        <w:t>Chavarro</w:t>
-      </w:r>
-      <w:proofErr w:type="spellEnd"/>
-      <w:r>
-        <w:rPr>
-          <w:lang w:val="en-US"/>
-        </w:rPr>
-        <w:t xml:space="preserve"> et al</w:t>
+        <w:t xml:space="preserve"> (Chavarro et al</w:t>
       </w:r>
       <w:r>
         <w:rPr>
@@ -434,21 +332,7 @@
         <w:rPr>
           <w:lang w:val="en-US"/>
         </w:rPr>
-        <w:t xml:space="preserve"> 2014, </w:t>
-      </w:r>
-      <w:proofErr w:type="spellStart"/>
-      <w:r>
-        <w:rPr>
-          <w:lang w:val="en-US"/>
-        </w:rPr>
-        <w:t>Chavarro</w:t>
-      </w:r>
-      <w:proofErr w:type="spellEnd"/>
-      <w:r>
-        <w:rPr>
-          <w:lang w:val="en-US"/>
-        </w:rPr>
-        <w:t xml:space="preserve"> et al</w:t>
+        <w:t xml:space="preserve"> 2014, Chavarro et al</w:t>
       </w:r>
       <w:r>
         <w:rPr>
@@ -484,7 +368,19 @@
         <w:rPr>
           <w:lang w:val="en-US"/>
         </w:rPr>
-        <w:t xml:space="preserve">journals - publication </w:t>
+        <w:t>journals - publication</w:t>
+      </w:r>
+      <w:r>
+        <w:rPr>
+          <w:lang w:val="en-US"/>
+        </w:rPr>
+        <w:t>s</w:t>
+      </w:r>
+      <w:r>
+        <w:rPr>
+          <w:lang w:val="en-US"/>
+        </w:rPr>
+        <w:t xml:space="preserve"> </w:t>
       </w:r>
       <w:r>
         <w:rPr>
@@ -664,21 +560,7 @@
         <w:rPr>
           <w:lang w:val="en-US"/>
         </w:rPr>
-        <w:t>patterns (</w:t>
-      </w:r>
-      <w:proofErr w:type="spellStart"/>
-      <w:r>
-        <w:rPr>
-          <w:lang w:val="en-US"/>
-        </w:rPr>
-        <w:t>Moed</w:t>
-      </w:r>
-      <w:proofErr w:type="spellEnd"/>
-      <w:r>
-        <w:rPr>
-          <w:lang w:val="en-US"/>
-        </w:rPr>
-        <w:t xml:space="preserve"> 2010</w:t>
+        <w:t>patterns (Moed 2010</w:t>
       </w:r>
       <w:r>
         <w:rPr>
@@ -954,21 +836,7 @@
         <w:rPr>
           <w:lang w:val="en-US"/>
         </w:rPr>
-        <w:t>(</w:t>
-      </w:r>
-      <w:proofErr w:type="spellStart"/>
-      <w:r>
-        <w:rPr>
-          <w:lang w:val="en-US"/>
-        </w:rPr>
-        <w:t>Rijcke</w:t>
-      </w:r>
-      <w:proofErr w:type="spellEnd"/>
-      <w:r>
-        <w:rPr>
-          <w:lang w:val="en-US"/>
-        </w:rPr>
-        <w:t xml:space="preserve"> et al</w:t>
+        <w:t>(Rijcke et al</w:t>
       </w:r>
       <w:r>
         <w:rPr>
@@ -1010,21 +878,7 @@
         <w:rPr>
           <w:lang w:val="cs-CZ"/>
         </w:rPr>
-        <w:t xml:space="preserve">áček and </w:t>
-      </w:r>
-      <w:proofErr w:type="spellStart"/>
-      <w:r>
-        <w:rPr>
-          <w:lang w:val="cs-CZ"/>
-        </w:rPr>
-        <w:t>Srholec</w:t>
-      </w:r>
-      <w:proofErr w:type="spellEnd"/>
-      <w:r>
-        <w:rPr>
-          <w:lang w:val="cs-CZ"/>
-        </w:rPr>
-        <w:t xml:space="preserve"> (</w:t>
+        <w:t>áček and Srholec (</w:t>
       </w:r>
       <w:r>
         <w:rPr>
@@ -1141,6 +995,7 @@
             <w:r>
               <w:rPr>
                 <w:b/>
+                <w:noProof/>
                 <w:lang w:val="en-US"/>
               </w:rPr>
               <w:drawing>
@@ -1238,25 +1093,7 @@
                 <w:i/>
                 <w:lang w:val="en-US"/>
               </w:rPr>
-              <w:t xml:space="preserve">Source: own </w:t>
-            </w:r>
-            <w:proofErr w:type="spellStart"/>
-            <w:r>
-              <w:rPr>
-                <w:b w:val="0"/>
-                <w:i/>
-                <w:lang w:val="en-US"/>
-              </w:rPr>
-              <w:t>calculaton</w:t>
-            </w:r>
-            <w:proofErr w:type="spellEnd"/>
-            <w:r>
-              <w:rPr>
-                <w:b w:val="0"/>
-                <w:i/>
-                <w:lang w:val="en-US"/>
-              </w:rPr>
-              <w:t>, Scopus; Scopus Source List</w:t>
+              <w:t>Source: own calculaton, Scopus; Scopus Source List</w:t>
             </w:r>
           </w:p>
         </w:tc>
@@ -1280,30 +1117,8 @@
           <w:lang w:val="en-US"/>
         </w:rPr>
         <w:lastRenderedPageBreak/>
-        <w:t>In Western Europe and North America, research has undergone a transition from the national to the transnational model of publications already in the 1980s and the beginning of the 1990s (</w:t>
-      </w:r>
-      <w:proofErr w:type="spellStart"/>
-      <w:r>
-        <w:rPr>
-          <w:lang w:val="en-US"/>
-        </w:rPr>
-        <w:t>Zitt</w:t>
-      </w:r>
-      <w:proofErr w:type="spellEnd"/>
-      <w:r>
-        <w:rPr>
-          <w:lang w:val="en-US"/>
-        </w:rPr>
-        <w:t xml:space="preserve"> et al. 1998). Thirty years later, the non-globalized journals still play a substantial role in the countries from the former Soviet bloc (see </w:t>
-      </w:r>
-      <w:proofErr w:type="spellStart"/>
-      <w:r>
-        <w:rPr>
-          <w:lang w:val="en-US"/>
-        </w:rPr>
-        <w:t>Moed</w:t>
-      </w:r>
-      <w:proofErr w:type="spellEnd"/>
+        <w:t>In Western Europe and North America, research has undergone a transition from the national to the transnational model of publications already in the 1980s and the beginning of the 1990s (Zitt et al. 1998). Thirty years later, the non-globalized journals still play a substantial role in the countries from the former Soviet bloc (see Moed</w:t>
+      </w:r>
       <w:r>
         <w:rPr>
           <w:lang w:val="en-US"/>
@@ -1320,21 +1135,7 @@
         <w:rPr>
           <w:lang w:val="en-US"/>
         </w:rPr>
-        <w:t xml:space="preserve"> 2018, </w:t>
-      </w:r>
-      <w:proofErr w:type="spellStart"/>
-      <w:r>
-        <w:rPr>
-          <w:lang w:val="en-US"/>
-        </w:rPr>
-        <w:t>Kirchik</w:t>
-      </w:r>
-      <w:proofErr w:type="spellEnd"/>
-      <w:r>
-        <w:rPr>
-          <w:lang w:val="en-US"/>
-        </w:rPr>
-        <w:t xml:space="preserve"> </w:t>
+        <w:t xml:space="preserve"> 2018, Kirchik </w:t>
       </w:r>
       <w:r>
         <w:rPr>
@@ -1432,21 +1233,7 @@
         <w:rPr>
           <w:lang w:val="en-US"/>
         </w:rPr>
-        <w:t>Since the transition the global research landscape changed dramatically. It grows both in terms of size and interconnectedness (</w:t>
-      </w:r>
-      <w:proofErr w:type="spellStart"/>
-      <w:r>
-        <w:rPr>
-          <w:lang w:val="en-US"/>
-        </w:rPr>
-        <w:t>Wilsdon</w:t>
-      </w:r>
-      <w:proofErr w:type="spellEnd"/>
-      <w:r>
-        <w:rPr>
-          <w:lang w:val="en-US"/>
-        </w:rPr>
-        <w:t xml:space="preserve"> 2011). New countries incorporate their research into </w:t>
+        <w:t xml:space="preserve">Since the transition the global research landscape changed dramatically. It grows both in terms of size and interconnectedness (Wilsdon 2011). New countries incorporate their research into </w:t>
       </w:r>
       <w:r>
         <w:rPr>
@@ -1458,16 +1245,8 @@
         <w:rPr>
           <w:lang w:val="en-US"/>
         </w:rPr>
-        <w:t>global knowledge flows (</w:t>
-      </w:r>
-      <w:proofErr w:type="spellStart"/>
-      <w:r>
-        <w:rPr>
-          <w:lang w:val="en-US"/>
-        </w:rPr>
-        <w:t>Gazni</w:t>
-      </w:r>
-      <w:proofErr w:type="spellEnd"/>
+        <w:t>global knowledge flows (Gazni</w:t>
+      </w:r>
       <w:r>
         <w:rPr>
           <w:lang w:val="en-US"/>
@@ -1526,35 +1305,7 @@
         <w:rPr>
           <w:lang w:val="en-US"/>
         </w:rPr>
-        <w:t>). The international collaboration drives the growth of the research output (Adams 2013). Developing countries invest heavily to improve its research infrastructure (</w:t>
-      </w:r>
-      <w:proofErr w:type="spellStart"/>
-      <w:r>
-        <w:rPr>
-          <w:lang w:val="en-US"/>
-        </w:rPr>
-        <w:t>Wilsdon</w:t>
-      </w:r>
-      <w:proofErr w:type="spellEnd"/>
-      <w:r>
-        <w:rPr>
-          <w:lang w:val="en-US"/>
-        </w:rPr>
-        <w:t xml:space="preserve"> 2011) and international visibility (Zhou and </w:t>
-      </w:r>
-      <w:proofErr w:type="spellStart"/>
-      <w:r>
-        <w:rPr>
-          <w:lang w:val="en-US"/>
-        </w:rPr>
-        <w:t>Glanzel</w:t>
-      </w:r>
-      <w:proofErr w:type="spellEnd"/>
-      <w:r>
-        <w:rPr>
-          <w:lang w:val="en-US"/>
-        </w:rPr>
-        <w:t xml:space="preserve"> 2010). </w:t>
+        <w:t xml:space="preserve">). The international collaboration drives the growth of the research output (Adams 2013). Developing countries invest heavily to improve its research infrastructure (Wilsdon 2011) and international visibility (Zhou and Glanzel 2010). </w:t>
       </w:r>
     </w:p>
     <w:p>
@@ -1652,35 +1403,7 @@
         <w:rPr>
           <w:lang w:val="en-US"/>
         </w:rPr>
-        <w:t xml:space="preserve"> (</w:t>
-      </w:r>
-      <w:proofErr w:type="spellStart"/>
-      <w:r>
-        <w:rPr>
-          <w:lang w:val="en-US"/>
-        </w:rPr>
-        <w:t>Zitt</w:t>
-      </w:r>
-      <w:proofErr w:type="spellEnd"/>
-      <w:r>
-        <w:rPr>
-          <w:lang w:val="en-US"/>
-        </w:rPr>
-        <w:t xml:space="preserve"> and </w:t>
-      </w:r>
-      <w:proofErr w:type="spellStart"/>
-      <w:r>
-        <w:rPr>
-          <w:lang w:val="en-US"/>
-        </w:rPr>
-        <w:t>Bassecoulard</w:t>
-      </w:r>
-      <w:proofErr w:type="spellEnd"/>
-      <w:r>
-        <w:rPr>
-          <w:lang w:val="en-US"/>
-        </w:rPr>
-        <w:t xml:space="preserve"> 2004)</w:t>
+        <w:t xml:space="preserve"> (Zitt and Bassecoulard 2004)</w:t>
       </w:r>
       <w:r>
         <w:rPr>
@@ -1708,33 +1431,11 @@
           <w:lang w:val="en-US"/>
         </w:rPr>
       </w:pPr>
-      <w:proofErr w:type="spellStart"/>
-      <w:r>
-        <w:rPr>
-          <w:lang w:val="en-US"/>
-        </w:rPr>
-        <w:t>Zitt</w:t>
-      </w:r>
-      <w:proofErr w:type="spellEnd"/>
-      <w:r>
-        <w:rPr>
-          <w:lang w:val="en-US"/>
-        </w:rPr>
-        <w:t xml:space="preserve"> and </w:t>
-      </w:r>
-      <w:proofErr w:type="spellStart"/>
-      <w:r>
-        <w:rPr>
-          <w:lang w:val="en-US"/>
-        </w:rPr>
-        <w:t>Bassecoulard</w:t>
-      </w:r>
-      <w:proofErr w:type="spellEnd"/>
-      <w:r>
-        <w:rPr>
-          <w:lang w:val="en-US"/>
-        </w:rPr>
-        <w:t xml:space="preserve"> (1998</w:t>
+      <w:r>
+        <w:rPr>
+          <w:lang w:val="en-US"/>
+        </w:rPr>
+        <w:t>Zitt and Bassecoulard (1998</w:t>
       </w:r>
       <w:r>
         <w:rPr>
@@ -1850,14 +1551,12 @@
         </w:rPr>
         <w:t xml:space="preserve">Zhou and </w:t>
       </w:r>
-      <w:proofErr w:type="spellStart"/>
       <w:r>
         <w:rPr>
           <w:lang w:val="en-US"/>
         </w:rPr>
         <w:t>Leyersdorf</w:t>
       </w:r>
-      <w:proofErr w:type="spellEnd"/>
       <w:r>
         <w:rPr>
           <w:lang w:val="en-US"/>
@@ -1868,21 +1567,7 @@
         <w:rPr>
           <w:lang w:val="en-US"/>
         </w:rPr>
-        <w:t xml:space="preserve">, </w:t>
-      </w:r>
-      <w:proofErr w:type="spellStart"/>
-      <w:r>
-        <w:rPr>
-          <w:lang w:val="en-US"/>
-        </w:rPr>
-        <w:t>Moed</w:t>
-      </w:r>
-      <w:proofErr w:type="spellEnd"/>
-      <w:r>
-        <w:rPr>
-          <w:lang w:val="en-US"/>
-        </w:rPr>
-        <w:t xml:space="preserve"> 200</w:t>
+        <w:t>, Moed 200</w:t>
       </w:r>
       <w:r>
         <w:rPr>
@@ -2076,21 +1761,7 @@
         <w:rPr>
           <w:lang w:val="en-US"/>
         </w:rPr>
-        <w:t xml:space="preserve">áček and </w:t>
-      </w:r>
-      <w:proofErr w:type="spellStart"/>
-      <w:r>
-        <w:rPr>
-          <w:lang w:val="en-US"/>
-        </w:rPr>
-        <w:t>Srholec</w:t>
-      </w:r>
-      <w:proofErr w:type="spellEnd"/>
-      <w:r>
-        <w:rPr>
-          <w:lang w:val="en-US"/>
-        </w:rPr>
-        <w:t xml:space="preserve"> 2019).</w:t>
+        <w:t>áček and Srholec 2019).</w:t>
       </w:r>
       <w:r>
         <w:rPr>
@@ -2240,21 +1911,7 @@
         <w:rPr>
           <w:lang w:val="en-US"/>
         </w:rPr>
-        <w:t xml:space="preserve"> can lead to different ranking in the degree of the internationality (</w:t>
-      </w:r>
-      <w:proofErr w:type="spellStart"/>
-      <w:r>
-        <w:rPr>
-          <w:lang w:val="en-US"/>
-        </w:rPr>
-        <w:t>Buela-Casal</w:t>
-      </w:r>
-      <w:proofErr w:type="spellEnd"/>
-      <w:r>
-        <w:rPr>
-          <w:lang w:val="en-US"/>
-        </w:rPr>
-        <w:t xml:space="preserve"> et al. 2006). </w:t>
+        <w:t xml:space="preserve"> can lead to different ranking in the degree of the internationality (Buela-Casal et al. 2006). </w:t>
       </w:r>
       <w:r>
         <w:rPr>
@@ -2323,35 +1980,7 @@
         <w:rPr>
           <w:lang w:val="en-US"/>
         </w:rPr>
-        <w:t xml:space="preserve"> The two-step methodology builds on the work of </w:t>
-      </w:r>
-      <w:proofErr w:type="spellStart"/>
-      <w:r>
-        <w:rPr>
-          <w:lang w:val="en-US"/>
-        </w:rPr>
-        <w:t>Zitt</w:t>
-      </w:r>
-      <w:proofErr w:type="spellEnd"/>
-      <w:r>
-        <w:rPr>
-          <w:lang w:val="en-US"/>
-        </w:rPr>
-        <w:t xml:space="preserve"> and </w:t>
-      </w:r>
-      <w:proofErr w:type="spellStart"/>
-      <w:r>
-        <w:rPr>
-          <w:lang w:val="en-US"/>
-        </w:rPr>
-        <w:t>Bassecoulard</w:t>
-      </w:r>
-      <w:proofErr w:type="spellEnd"/>
-      <w:r>
-        <w:rPr>
-          <w:lang w:val="en-US"/>
-        </w:rPr>
-        <w:t xml:space="preserve"> (1998) and (1999). First, we calculate the globalization indicators for each journal </w:t>
+        <w:t xml:space="preserve"> The two-step methodology builds on the work of Zitt and Bassecoulard (1998) and (1999). First, we calculate the globalization indicators for each journal </w:t>
       </w:r>
       <w:r>
         <w:rPr>
@@ -2409,7 +2038,6 @@
         </w:rPr>
         <w:t xml:space="preserve"> in the dataset, a set of globalization indicators </w:t>
       </w:r>
-      <w:proofErr w:type="spellStart"/>
       <w:r>
         <w:rPr>
           <w:i/>
@@ -2418,7 +2046,6 @@
         </w:rPr>
         <w:t>i</w:t>
       </w:r>
-      <w:proofErr w:type="spellEnd"/>
       <w:r>
         <w:rPr>
           <w:lang w:val="en-US"/>
@@ -2571,7 +2198,6 @@
         </w:rPr>
         <w:t xml:space="preserve">indicators – </w:t>
       </w:r>
-      <w:proofErr w:type="spellStart"/>
       <w:r>
         <w:rPr>
           <w:i/>
@@ -2579,7 +2205,6 @@
         </w:rPr>
         <w:t>euclid</w:t>
       </w:r>
-      <w:proofErr w:type="spellEnd"/>
       <w:r>
         <w:rPr>
           <w:lang w:val="en-US"/>
@@ -2730,7 +2355,6 @@
         </w:rPr>
         <w:t xml:space="preserve">Two indicators are simple shares of documents in the journal fulfilling a simple condition. The </w:t>
       </w:r>
-      <w:proofErr w:type="spellStart"/>
       <w:r>
         <w:rPr>
           <w:i/>
@@ -2738,50 +2362,31 @@
         </w:rPr>
         <w:t>englishShare</w:t>
       </w:r>
-      <w:proofErr w:type="spellEnd"/>
       <w:r>
         <w:rPr>
           <w:lang w:val="en-US"/>
         </w:rPr>
         <w:t xml:space="preserve"> is a share of documents written in English and the indicator </w:t>
       </w:r>
-      <w:proofErr w:type="spellStart"/>
       <w:r>
         <w:rPr>
           <w:i/>
           <w:lang w:val="en-US"/>
         </w:rPr>
-        <w:t>localShare</w:t>
-      </w:r>
-      <w:proofErr w:type="spellEnd"/>
+        <w:t xml:space="preserve">localShare </w:t>
+      </w:r>
+      <w:r>
+        <w:rPr>
+          <w:lang w:val="en-US"/>
+        </w:rPr>
+        <w:t xml:space="preserve">is the share of authors originating in the same country as the publisher of the journal. Last two indicators – </w:t>
+      </w:r>
       <w:r>
         <w:rPr>
           <w:i/>
           <w:lang w:val="en-US"/>
         </w:rPr>
-        <w:t xml:space="preserve"> </w:t>
-      </w:r>
-      <w:r>
-        <w:rPr>
-          <w:lang w:val="en-US"/>
-        </w:rPr>
-        <w:t xml:space="preserve">is the share of authors originating in the same country as the publisher of the journal. Last two indicators – </w:t>
-      </w:r>
-      <w:proofErr w:type="spellStart"/>
-      <w:r>
-        <w:rPr>
-          <w:i/>
-          <w:lang w:val="en-US"/>
-        </w:rPr>
-        <w:t>giniSimpson</w:t>
-      </w:r>
-      <w:proofErr w:type="spellEnd"/>
-      <w:r>
-        <w:rPr>
-          <w:i/>
-          <w:lang w:val="en-US"/>
-        </w:rPr>
-        <w:t xml:space="preserve">, instTOP3 </w:t>
+        <w:t xml:space="preserve">giniSimpson, instTOP3 </w:t>
       </w:r>
       <w:r>
         <w:rPr>
@@ -3062,23 +2667,7 @@
           <w:i/>
           <w:lang w:val="en-US"/>
         </w:rPr>
-        <w:t xml:space="preserve"> </w:t>
-      </w:r>
-      <w:proofErr w:type="spellStart"/>
-      <w:r>
-        <w:rPr>
-          <w:i/>
-          <w:lang w:val="en-US"/>
-        </w:rPr>
-        <w:t>i</w:t>
-      </w:r>
-      <w:proofErr w:type="spellEnd"/>
-      <w:r>
-        <w:rPr>
-          <w:i/>
-          <w:lang w:val="en-US"/>
-        </w:rPr>
-        <w:t>,</w:t>
+        <w:t xml:space="preserve"> i,</w:t>
       </w:r>
       <w:r>
         <w:rPr>
@@ -4488,21 +4077,12 @@
               </w:rPr>
               <w:t>Euclidian distance (</w:t>
             </w:r>
-            <w:proofErr w:type="spellStart"/>
             <w:r>
               <w:rPr>
                 <w:i/>
                 <w:lang w:val="en-US"/>
               </w:rPr>
-              <w:t>euclid</w:t>
-            </w:r>
-            <w:proofErr w:type="spellEnd"/>
-            <w:r>
-              <w:rPr>
-                <w:i/>
-                <w:lang w:val="en-US"/>
-              </w:rPr>
-              <w:t>)</w:t>
+              <w:t>euclid)</w:t>
             </w:r>
           </w:p>
         </w:tc>
@@ -5313,29 +4893,19 @@
                 <w:lang w:val="en-US"/>
               </w:rPr>
             </w:pPr>
-            <w:proofErr w:type="spellStart"/>
-            <w:r>
-              <w:rPr>
+            <w:r>
+              <w:rPr>
+                <w:lang w:val="en-US"/>
+              </w:rPr>
+              <w:t>GiniSimpson Index (</w:t>
+            </w:r>
+            <w:r>
+              <w:rPr>
+                <w:i/>
                 <w:lang w:val="en-US"/>
               </w:rPr>
               <w:t>GiniSimpson</w:t>
             </w:r>
-            <w:proofErr w:type="spellEnd"/>
-            <w:r>
-              <w:rPr>
-                <w:lang w:val="en-US"/>
-              </w:rPr>
-              <w:t xml:space="preserve"> Index (</w:t>
-            </w:r>
-            <w:proofErr w:type="spellStart"/>
-            <w:r>
-              <w:rPr>
-                <w:i/>
-                <w:lang w:val="en-US"/>
-              </w:rPr>
-              <w:t>GiniSimpson</w:t>
-            </w:r>
-            <w:proofErr w:type="spellEnd"/>
             <w:r>
               <w:rPr>
                 <w:lang w:val="en-US"/>
@@ -5760,15 +5330,7 @@
                 <w:i/>
                 <w:lang w:val="en-US"/>
               </w:rPr>
-              <w:t>top</w:t>
-            </w:r>
-            <w:proofErr w:type="gramStart"/>
-            <w:r>
-              <w:rPr>
-                <w:i/>
-                <w:lang w:val="en-US"/>
-              </w:rPr>
-              <w:t>3</w:t>
+              <w:t>top3</w:t>
             </w:r>
             <w:r>
               <w:rPr>
@@ -5780,14 +5342,7 @@
               <w:rPr>
                 <w:lang w:val="en-US"/>
               </w:rPr>
-              <w:t>*</w:t>
-            </w:r>
-            <w:proofErr w:type="gramEnd"/>
-            <w:r>
-              <w:rPr>
-                <w:lang w:val="en-US"/>
-              </w:rPr>
-              <w:t>*</w:t>
+              <w:t>**</w:t>
             </w:r>
           </w:p>
         </w:tc>
@@ -6171,15 +5726,7 @@
                 <w:i/>
                 <w:lang w:val="en-US"/>
               </w:rPr>
-              <w:t>instTOP</w:t>
-            </w:r>
-            <w:proofErr w:type="gramStart"/>
-            <w:r>
-              <w:rPr>
-                <w:i/>
-                <w:lang w:val="en-US"/>
-              </w:rPr>
-              <w:t>3</w:t>
+              <w:t>instTOP3</w:t>
             </w:r>
             <w:r>
               <w:rPr>
@@ -6191,14 +5738,7 @@
               <w:rPr>
                 <w:lang w:val="en-US"/>
               </w:rPr>
-              <w:t>*</w:t>
-            </w:r>
-            <w:proofErr w:type="gramEnd"/>
-            <w:r>
-              <w:rPr>
-                <w:lang w:val="en-US"/>
-              </w:rPr>
-              <w:t>*</w:t>
+              <w:t>**</w:t>
             </w:r>
           </w:p>
         </w:tc>
@@ -6522,7 +6062,6 @@
               </w:rPr>
               <w:t>(</w:t>
             </w:r>
-            <w:proofErr w:type="spellStart"/>
             <w:r>
               <w:rPr>
                 <w:i/>
@@ -6530,7 +6069,6 @@
               </w:rPr>
               <w:t>englishShare</w:t>
             </w:r>
-            <w:proofErr w:type="spellEnd"/>
             <w:r>
               <w:rPr>
                 <w:lang w:val="en-US"/>
@@ -6868,21 +6406,12 @@
               </w:rPr>
               <w:t>(</w:t>
             </w:r>
-            <w:proofErr w:type="spellStart"/>
             <w:r>
               <w:rPr>
                 <w:i/>
                 <w:lang w:val="en-US"/>
               </w:rPr>
-              <w:t>localShare</w:t>
-            </w:r>
-            <w:proofErr w:type="spellEnd"/>
-            <w:r>
-              <w:rPr>
-                <w:i/>
-                <w:lang w:val="en-US"/>
-              </w:rPr>
-              <w:t>)</w:t>
+              <w:t>localShare)</w:t>
             </w:r>
           </w:p>
         </w:tc>
@@ -7186,44 +6715,8 @@
               <w:rPr>
                 <w:lang w:val="en-US"/>
               </w:rPr>
-              <w:t xml:space="preserve">* ZB is </w:t>
-            </w:r>
-            <w:proofErr w:type="spellStart"/>
-            <w:r>
-              <w:rPr>
-                <w:lang w:val="en-US"/>
-              </w:rPr>
-              <w:t>Zitt</w:t>
-            </w:r>
-            <w:proofErr w:type="spellEnd"/>
-            <w:r>
-              <w:rPr>
-                <w:lang w:val="en-US"/>
-              </w:rPr>
-              <w:t xml:space="preserve"> and </w:t>
-            </w:r>
-            <w:proofErr w:type="spellStart"/>
-            <w:r>
-              <w:rPr>
-                <w:lang w:val="en-US"/>
-              </w:rPr>
-              <w:t>Bassecoulard</w:t>
-            </w:r>
-            <w:proofErr w:type="spellEnd"/>
-            <w:r>
-              <w:rPr>
-                <w:lang w:val="en-US"/>
-              </w:rPr>
-              <w:t xml:space="preserve">; BC is </w:t>
-            </w:r>
-            <w:proofErr w:type="spellStart"/>
-            <w:r>
-              <w:rPr>
-                <w:lang w:val="en-US"/>
-              </w:rPr>
-              <w:t>Buela-Casal</w:t>
-            </w:r>
-            <w:proofErr w:type="spellEnd"/>
+              <w:t>* ZB is Zitt and Bassecoulard; BC is Buela-Casal</w:t>
+            </w:r>
           </w:p>
           <w:p>
             <w:pPr>
@@ -7236,21 +6729,7 @@
               <w:rPr>
                 <w:lang w:val="en-US"/>
               </w:rPr>
-              <w:t xml:space="preserve">** the underlying data for these indicators </w:t>
-            </w:r>
-            <w:proofErr w:type="gramStart"/>
-            <w:r>
-              <w:rPr>
-                <w:lang w:val="en-US"/>
-              </w:rPr>
-              <w:t>are</w:t>
-            </w:r>
-            <w:proofErr w:type="gramEnd"/>
-            <w:r>
-              <w:rPr>
-                <w:lang w:val="en-US"/>
-              </w:rPr>
-              <w:t xml:space="preserve"> sorted by descending order</w:t>
+              <w:t>** the underlying data for these indicators are sorted by descending order</w:t>
             </w:r>
             <w:r>
               <w:rPr>
@@ -7279,21 +6758,7 @@
         <w:rPr>
           <w:lang w:val="en-US"/>
         </w:rPr>
-        <w:t xml:space="preserve"> that </w:t>
-      </w:r>
-      <w:proofErr w:type="gramStart"/>
-      <w:r>
-        <w:rPr>
-          <w:lang w:val="en-US"/>
-        </w:rPr>
-        <w:t>in a given year</w:t>
-      </w:r>
-      <w:proofErr w:type="gramEnd"/>
-      <w:r>
-        <w:rPr>
-          <w:lang w:val="en-US"/>
-        </w:rPr>
-        <w:t xml:space="preserve"> published at least 30 documents</w:t>
+        <w:t xml:space="preserve"> that in a given year published at least 30 documents</w:t>
       </w:r>
       <w:r>
         <w:rPr>
@@ -7945,7 +7410,6 @@
         </w:rPr>
         <w:t xml:space="preserve"> is the globalization indicator </w:t>
       </w:r>
-      <w:proofErr w:type="spellStart"/>
       <w:r>
         <w:rPr>
           <w:i/>
@@ -7953,7 +7417,6 @@
         </w:rPr>
         <w:t>i</w:t>
       </w:r>
-      <w:proofErr w:type="spellEnd"/>
       <w:r>
         <w:rPr>
           <w:lang w:val="en-US"/>
@@ -8453,21 +7916,12 @@
         </w:rPr>
         <w:t xml:space="preserve"> is minimum and maximum value of the indicator </w:t>
       </w:r>
-      <w:proofErr w:type="spellStart"/>
       <w:r>
         <w:rPr>
           <w:i/>
           <w:lang w:val="en-US"/>
         </w:rPr>
-        <w:t>i</w:t>
-      </w:r>
-      <w:proofErr w:type="spellEnd"/>
-      <w:r>
-        <w:rPr>
-          <w:i/>
-          <w:lang w:val="en-US"/>
-        </w:rPr>
-        <w:t xml:space="preserve"> </w:t>
+        <w:t xml:space="preserve">i </w:t>
       </w:r>
       <w:r>
         <w:rPr>
@@ -8568,19 +8022,11 @@
       <w:r>
         <w:t xml:space="preserve">SCI-Expanded, SSCI and A&amp;HCI combined; see </w:t>
       </w:r>
-      <w:proofErr w:type="spellStart"/>
-      <w:r>
-        <w:rPr>
-          <w:lang w:val="en-US"/>
-        </w:rPr>
-        <w:t>Mongeon</w:t>
-      </w:r>
-      <w:proofErr w:type="spellEnd"/>
-      <w:r>
-        <w:rPr>
-          <w:lang w:val="en-US"/>
-        </w:rPr>
-        <w:t xml:space="preserve"> and Paul-Hus 2016). It is more likely to contain the more localized part of the scientific output in the country. </w:t>
+      <w:r>
+        <w:rPr>
+          <w:lang w:val="en-US"/>
+        </w:rPr>
+        <w:t xml:space="preserve">Mongeon and Paul-Hus 2016). It is more likely to contain the more localized part of the scientific output in the country. </w:t>
       </w:r>
     </w:p>
     <w:p>
@@ -8655,23 +8101,7 @@
           <w:i/>
           <w:lang w:val="en-US"/>
         </w:rPr>
-        <w:t xml:space="preserve">ISSN(AAAA-BBBB) AND </w:t>
-      </w:r>
-      <w:proofErr w:type="gramStart"/>
-      <w:r>
-        <w:rPr>
-          <w:i/>
-          <w:lang w:val="en-US"/>
-        </w:rPr>
-        <w:t>DOCTYPE(</w:t>
-      </w:r>
-      <w:proofErr w:type="gramEnd"/>
-      <w:r>
-        <w:rPr>
-          <w:i/>
-          <w:lang w:val="en-US"/>
-        </w:rPr>
-        <w:t>AR OR RE OR CP) AND PUBYEAR = YYYY</w:t>
+        <w:t>ISSN(AAAA-BBBB) AND DOCTYPE(AR OR RE OR CP) AND PUBYEAR = YYYY</w:t>
       </w:r>
     </w:p>
     <w:p>
@@ -9151,203 +8581,7 @@
         <w:rPr>
           <w:lang w:val="cs-CZ"/>
         </w:rPr>
-        <w:t xml:space="preserve">. </w:t>
-      </w:r>
-      <w:proofErr w:type="spellStart"/>
-      <w:r>
-        <w:rPr>
-          <w:lang w:val="cs-CZ"/>
-        </w:rPr>
-        <w:t>We</w:t>
-      </w:r>
-      <w:proofErr w:type="spellEnd"/>
-      <w:r>
-        <w:rPr>
-          <w:lang w:val="cs-CZ"/>
-        </w:rPr>
-        <w:t xml:space="preserve"> track 1.29M </w:t>
-      </w:r>
-      <w:proofErr w:type="spellStart"/>
-      <w:r>
-        <w:rPr>
-          <w:lang w:val="cs-CZ"/>
-        </w:rPr>
-        <w:t>documents</w:t>
-      </w:r>
-      <w:proofErr w:type="spellEnd"/>
-      <w:r>
-        <w:rPr>
-          <w:lang w:val="cs-CZ"/>
-        </w:rPr>
-        <w:t xml:space="preserve"> </w:t>
-      </w:r>
-      <w:proofErr w:type="spellStart"/>
-      <w:r>
-        <w:rPr>
-          <w:lang w:val="cs-CZ"/>
-        </w:rPr>
-        <w:t>published</w:t>
-      </w:r>
-      <w:proofErr w:type="spellEnd"/>
-      <w:r>
-        <w:rPr>
-          <w:lang w:val="cs-CZ"/>
-        </w:rPr>
-        <w:t xml:space="preserve"> in 2005 up to 2.09M in 2017. </w:t>
-      </w:r>
-      <w:proofErr w:type="spellStart"/>
-      <w:r>
-        <w:rPr>
-          <w:lang w:val="cs-CZ"/>
-        </w:rPr>
-        <w:t>The</w:t>
-      </w:r>
-      <w:proofErr w:type="spellEnd"/>
-      <w:r>
-        <w:rPr>
-          <w:lang w:val="cs-CZ"/>
-        </w:rPr>
-        <w:t xml:space="preserve"> </w:t>
-      </w:r>
-      <w:proofErr w:type="spellStart"/>
-      <w:r>
-        <w:rPr>
-          <w:lang w:val="cs-CZ"/>
-        </w:rPr>
-        <w:t>growth</w:t>
-      </w:r>
-      <w:proofErr w:type="spellEnd"/>
-      <w:r>
-        <w:rPr>
-          <w:lang w:val="cs-CZ"/>
-        </w:rPr>
-        <w:t xml:space="preserve"> </w:t>
-      </w:r>
-      <w:proofErr w:type="spellStart"/>
-      <w:r>
-        <w:rPr>
-          <w:lang w:val="cs-CZ"/>
-        </w:rPr>
-        <w:t>momentum</w:t>
-      </w:r>
-      <w:proofErr w:type="spellEnd"/>
-      <w:r>
-        <w:rPr>
-          <w:lang w:val="cs-CZ"/>
-        </w:rPr>
-        <w:t xml:space="preserve"> </w:t>
-      </w:r>
-      <w:proofErr w:type="spellStart"/>
-      <w:r>
-        <w:rPr>
-          <w:lang w:val="cs-CZ"/>
-        </w:rPr>
-        <w:t>was</w:t>
-      </w:r>
-      <w:proofErr w:type="spellEnd"/>
-      <w:r>
-        <w:rPr>
-          <w:lang w:val="cs-CZ"/>
-        </w:rPr>
-        <w:t xml:space="preserve"> </w:t>
-      </w:r>
-      <w:proofErr w:type="spellStart"/>
-      <w:r>
-        <w:rPr>
-          <w:lang w:val="cs-CZ"/>
-        </w:rPr>
-        <w:t>generally</w:t>
-      </w:r>
-      <w:proofErr w:type="spellEnd"/>
-      <w:r>
-        <w:rPr>
-          <w:lang w:val="cs-CZ"/>
-        </w:rPr>
-        <w:t xml:space="preserve"> </w:t>
-      </w:r>
-      <w:proofErr w:type="spellStart"/>
-      <w:r>
-        <w:rPr>
-          <w:lang w:val="cs-CZ"/>
-        </w:rPr>
-        <w:t>faster</w:t>
-      </w:r>
-      <w:proofErr w:type="spellEnd"/>
-      <w:r>
-        <w:rPr>
-          <w:lang w:val="cs-CZ"/>
-        </w:rPr>
-        <w:t xml:space="preserve"> in </w:t>
-      </w:r>
-      <w:proofErr w:type="spellStart"/>
-      <w:r>
-        <w:rPr>
-          <w:lang w:val="cs-CZ"/>
-        </w:rPr>
-        <w:t>the</w:t>
-      </w:r>
-      <w:proofErr w:type="spellEnd"/>
-      <w:r>
-        <w:rPr>
-          <w:lang w:val="cs-CZ"/>
-        </w:rPr>
-        <w:t xml:space="preserve"> </w:t>
-      </w:r>
-      <w:proofErr w:type="spellStart"/>
-      <w:r>
-        <w:rPr>
-          <w:lang w:val="cs-CZ"/>
-        </w:rPr>
-        <w:t>first</w:t>
-      </w:r>
-      <w:proofErr w:type="spellEnd"/>
-      <w:r>
-        <w:rPr>
-          <w:lang w:val="cs-CZ"/>
-        </w:rPr>
-        <w:t xml:space="preserve"> </w:t>
-      </w:r>
-      <w:proofErr w:type="spellStart"/>
-      <w:r>
-        <w:rPr>
-          <w:lang w:val="cs-CZ"/>
-        </w:rPr>
-        <w:t>half</w:t>
-      </w:r>
-      <w:proofErr w:type="spellEnd"/>
-      <w:r>
-        <w:rPr>
-          <w:lang w:val="cs-CZ"/>
-        </w:rPr>
-        <w:t xml:space="preserve"> </w:t>
-      </w:r>
-      <w:proofErr w:type="spellStart"/>
-      <w:r>
-        <w:rPr>
-          <w:lang w:val="cs-CZ"/>
-        </w:rPr>
-        <w:t>of</w:t>
-      </w:r>
-      <w:proofErr w:type="spellEnd"/>
-      <w:r>
-        <w:rPr>
-          <w:lang w:val="cs-CZ"/>
-        </w:rPr>
-        <w:t xml:space="preserve"> </w:t>
-      </w:r>
-      <w:proofErr w:type="spellStart"/>
-      <w:r>
-        <w:rPr>
-          <w:lang w:val="cs-CZ"/>
-        </w:rPr>
-        <w:t>analyzed</w:t>
-      </w:r>
-      <w:proofErr w:type="spellEnd"/>
-      <w:r>
-        <w:rPr>
-          <w:lang w:val="cs-CZ"/>
-        </w:rPr>
-        <w:t xml:space="preserve"> period. </w:t>
+        <w:t xml:space="preserve">. We track 1.29M documents published in 2005 up to 2.09M in 2017. The growth momentum was generally faster in the first half of analyzed period. </w:t>
       </w:r>
     </w:p>
     <w:p>
@@ -9524,35 +8758,7 @@
         <w:rPr>
           <w:lang w:val="en-US"/>
         </w:rPr>
-        <w:t xml:space="preserve">, </w:t>
-      </w:r>
-      <w:proofErr w:type="spellStart"/>
-      <w:r>
-        <w:rPr>
-          <w:lang w:val="en-US"/>
-        </w:rPr>
-        <w:t>Chavarro</w:t>
-      </w:r>
-      <w:proofErr w:type="spellEnd"/>
-      <w:r>
-        <w:rPr>
-          <w:lang w:val="en-US"/>
-        </w:rPr>
-        <w:t xml:space="preserve"> 2017, </w:t>
-      </w:r>
-      <w:proofErr w:type="spellStart"/>
-      <w:r>
-        <w:rPr>
-          <w:lang w:val="en-US"/>
-        </w:rPr>
-        <w:t>Mongeon</w:t>
-      </w:r>
-      <w:proofErr w:type="spellEnd"/>
-      <w:r>
-        <w:rPr>
-          <w:lang w:val="en-US"/>
-        </w:rPr>
-        <w:t xml:space="preserve"> and Paul-Hus 2016</w:t>
+        <w:t>, Chavarro 2017, Mongeon and Paul-Hus 2016</w:t>
       </w:r>
       <w:r>
         <w:rPr>
@@ -9757,21 +8963,7 @@
         <w:rPr>
           <w:lang w:val="en-US"/>
         </w:rPr>
-        <w:t xml:space="preserve">. </w:t>
-      </w:r>
-      <w:proofErr w:type="spellStart"/>
-      <w:r>
-        <w:rPr>
-          <w:lang w:val="en-US"/>
-        </w:rPr>
-        <w:t>Mongeon</w:t>
-      </w:r>
-      <w:proofErr w:type="spellEnd"/>
-      <w:r>
-        <w:rPr>
-          <w:lang w:val="en-US"/>
-        </w:rPr>
-        <w:t xml:space="preserve"> and Paul-Hus (2016) report significant under-representation of </w:t>
+        <w:t xml:space="preserve">. Mongeon and Paul-Hus (2016) report significant under-representation of </w:t>
       </w:r>
       <w:r>
         <w:rPr>
@@ -9783,21 +8975,7 @@
         <w:rPr>
           <w:lang w:val="en-US"/>
         </w:rPr>
-        <w:t xml:space="preserve">ocial sciences and humanities in both Scopus and </w:t>
-      </w:r>
-      <w:proofErr w:type="spellStart"/>
-      <w:r>
-        <w:rPr>
-          <w:lang w:val="en-US"/>
-        </w:rPr>
-        <w:t>WoS</w:t>
-      </w:r>
-      <w:proofErr w:type="spellEnd"/>
-      <w:r>
-        <w:rPr>
-          <w:lang w:val="en-US"/>
-        </w:rPr>
-        <w:t>.</w:t>
+        <w:t>ocial sciences and humanities in both Scopus and WoS.</w:t>
       </w:r>
       <w:r>
         <w:rPr>
@@ -10600,7 +9778,6 @@
         </w:rPr>
         <w:t xml:space="preserve">, on all globalization scores of  a given indicator </w:t>
       </w:r>
-      <w:proofErr w:type="spellStart"/>
       <w:r>
         <w:rPr>
           <w:i/>
@@ -10611,7 +9788,6 @@
         </w:rPr>
         <w:t>i</w:t>
       </w:r>
-      <w:proofErr w:type="spellEnd"/>
       <w:r>
         <w:rPr>
           <w:color w:val="000000"/>
@@ -10923,31 +10099,7 @@
                 <w:szCs w:val="24"/>
                 <w:lang w:val="cs-CZ" w:eastAsia="cs-CZ"/>
               </w:rPr>
-              <w:t xml:space="preserve">Variance </w:t>
-            </w:r>
-            <w:proofErr w:type="spellStart"/>
-            <w:r>
-              <w:rPr>
-                <w:rFonts w:eastAsia="Times New Roman"/>
-                <w:b/>
-                <w:bCs/>
-                <w:color w:val="000000"/>
-                <w:szCs w:val="24"/>
-                <w:lang w:val="cs-CZ" w:eastAsia="cs-CZ"/>
-              </w:rPr>
-              <w:t>decomposition</w:t>
-            </w:r>
-            <w:proofErr w:type="spellEnd"/>
-            <w:r>
-              <w:rPr>
-                <w:rFonts w:eastAsia="Times New Roman"/>
-                <w:b/>
-                <w:bCs/>
-                <w:color w:val="000000"/>
-                <w:szCs w:val="24"/>
-                <w:lang w:val="cs-CZ" w:eastAsia="cs-CZ"/>
-              </w:rPr>
-              <w:t xml:space="preserve"> (</w:t>
+              <w:t>Variance decomposition (</w:t>
             </w:r>
             <m:oMath>
               <m:sSup>
@@ -11072,31 +10224,7 @@
                 <w:szCs w:val="24"/>
                 <w:lang w:val="cs-CZ" w:eastAsia="cs-CZ"/>
               </w:rPr>
-              <w:t xml:space="preserve"> by </w:t>
-            </w:r>
-            <w:proofErr w:type="spellStart"/>
-            <w:r>
-              <w:rPr>
-                <w:rFonts w:eastAsia="Times New Roman"/>
-                <w:b/>
-                <w:bCs/>
-                <w:color w:val="000000"/>
-                <w:szCs w:val="24"/>
-                <w:lang w:val="cs-CZ" w:eastAsia="cs-CZ"/>
-              </w:rPr>
-              <w:t>countries</w:t>
-            </w:r>
-            <w:proofErr w:type="spellEnd"/>
-            <w:r>
-              <w:rPr>
-                <w:rFonts w:eastAsia="Times New Roman"/>
-                <w:b/>
-                <w:bCs/>
-                <w:color w:val="000000"/>
-                <w:szCs w:val="24"/>
-                <w:lang w:val="cs-CZ" w:eastAsia="cs-CZ"/>
-              </w:rPr>
-              <w:t xml:space="preserve"> </w:t>
+              <w:t xml:space="preserve"> by countries </w:t>
             </w:r>
             <m:oMath>
               <m:r>
@@ -11145,31 +10273,7 @@
                 <w:szCs w:val="24"/>
                 <w:lang w:val="cs-CZ" w:eastAsia="cs-CZ"/>
               </w:rPr>
-              <w:t xml:space="preserve"> and </w:t>
-            </w:r>
-            <w:proofErr w:type="spellStart"/>
-            <w:r>
-              <w:rPr>
-                <w:rFonts w:eastAsia="Times New Roman"/>
-                <w:b/>
-                <w:bCs/>
-                <w:color w:val="000000"/>
-                <w:szCs w:val="24"/>
-                <w:lang w:val="cs-CZ" w:eastAsia="cs-CZ"/>
-              </w:rPr>
-              <w:t>years</w:t>
-            </w:r>
-            <w:proofErr w:type="spellEnd"/>
-            <w:r>
-              <w:rPr>
-                <w:rFonts w:eastAsia="Times New Roman"/>
-                <w:b/>
-                <w:bCs/>
-                <w:color w:val="000000"/>
-                <w:szCs w:val="24"/>
-                <w:lang w:val="cs-CZ" w:eastAsia="cs-CZ"/>
-              </w:rPr>
-              <w:t xml:space="preserve"> </w:t>
+              <w:t xml:space="preserve"> and years </w:t>
             </w:r>
             <w:r>
               <w:rPr>
@@ -11287,7 +10391,6 @@
                 <w:lang w:val="cs-CZ" w:eastAsia="cs-CZ"/>
               </w:rPr>
             </w:pPr>
-            <w:proofErr w:type="spellStart"/>
             <w:r>
               <w:rPr>
                 <w:rFonts w:eastAsia="Times New Roman"/>
@@ -11297,7 +10400,6 @@
               </w:rPr>
               <w:t>Gini</w:t>
             </w:r>
-            <w:proofErr w:type="spellEnd"/>
             <w:r>
               <w:rPr>
                 <w:rFonts w:eastAsia="Times New Roman"/>
@@ -11377,7 +10479,6 @@
                 <w:lang w:val="cs-CZ" w:eastAsia="cs-CZ"/>
               </w:rPr>
             </w:pPr>
-            <w:proofErr w:type="spellStart"/>
             <w:r>
               <w:rPr>
                 <w:rFonts w:eastAsia="Times New Roman"/>
@@ -11387,7 +10488,6 @@
               </w:rPr>
               <w:t>euclid</w:t>
             </w:r>
-            <w:proofErr w:type="spellEnd"/>
           </w:p>
         </w:tc>
         <w:tc>
@@ -11449,7 +10549,6 @@
                 <w:lang w:val="cs-CZ" w:eastAsia="cs-CZ"/>
               </w:rPr>
             </w:pPr>
-            <w:proofErr w:type="spellStart"/>
             <w:r>
               <w:rPr>
                 <w:rFonts w:eastAsia="Times New Roman"/>
@@ -11459,7 +10558,6 @@
               </w:rPr>
               <w:t>localShare</w:t>
             </w:r>
-            <w:proofErr w:type="spellEnd"/>
           </w:p>
         </w:tc>
         <w:tc>
@@ -11486,7 +10584,6 @@
                 <w:lang w:val="cs-CZ" w:eastAsia="cs-CZ"/>
               </w:rPr>
             </w:pPr>
-            <w:proofErr w:type="spellStart"/>
             <w:r>
               <w:rPr>
                 <w:rFonts w:eastAsia="Times New Roman"/>
@@ -11496,7 +10593,6 @@
               </w:rPr>
               <w:t>shareEnglish</w:t>
             </w:r>
-            <w:proofErr w:type="spellEnd"/>
           </w:p>
         </w:tc>
         <w:tc>
@@ -11562,37 +10658,15 @@
                 <w:lang w:val="cs-CZ" w:eastAsia="cs-CZ"/>
               </w:rPr>
             </w:pPr>
-            <w:proofErr w:type="spellStart"/>
-            <w:r>
-              <w:rPr>
-                <w:rFonts w:eastAsia="Times New Roman"/>
-                <w:color w:val="000000"/>
-                <w:szCs w:val="24"/>
-                <w:lang w:val="cs-CZ" w:eastAsia="cs-CZ"/>
-              </w:rPr>
-              <w:t>Broad</w:t>
-            </w:r>
-            <w:proofErr w:type="spellEnd"/>
-            <w:r>
-              <w:rPr>
-                <w:rFonts w:eastAsia="Times New Roman"/>
-                <w:color w:val="000000"/>
-                <w:szCs w:val="24"/>
-                <w:lang w:val="cs-CZ" w:eastAsia="cs-CZ"/>
-              </w:rPr>
-              <w:t xml:space="preserve"> </w:t>
-            </w:r>
-            <w:proofErr w:type="spellStart"/>
-            <w:r>
-              <w:rPr>
-                <w:rFonts w:eastAsia="Times New Roman"/>
-                <w:color w:val="000000"/>
-                <w:szCs w:val="24"/>
-                <w:lang w:val="cs-CZ" w:eastAsia="cs-CZ"/>
-              </w:rPr>
-              <w:t>disc</w:t>
-            </w:r>
-            <w:proofErr w:type="spellEnd"/>
+            <w:r>
+              <w:rPr>
+                <w:rFonts w:eastAsia="Times New Roman"/>
+                <w:color w:val="000000"/>
+                <w:szCs w:val="24"/>
+                <w:lang w:val="cs-CZ" w:eastAsia="cs-CZ"/>
+              </w:rPr>
+              <w:t>Broad disc</w:t>
+            </w:r>
             <w:r>
               <w:rPr>
                 <w:rFonts w:eastAsia="Times New Roman"/>
@@ -12826,7 +11900,7 @@
             </w:pPr>
           </w:p>
         </w:tc>
-        <w:bookmarkStart w:id="2" w:name="_Hlk31915291"/>
+        <w:bookmarkStart w:id="1" w:name="_Hlk31915291"/>
         <w:tc>
           <w:tcPr>
             <w:tcW w:w="425" w:type="dxa"/>
@@ -12885,7 +11959,7 @@
                 </m:sSup>
               </m:oMath>
             </m:oMathPara>
-            <w:bookmarkEnd w:id="2"/>
+            <w:bookmarkEnd w:id="1"/>
           </w:p>
         </w:tc>
         <w:tc>
@@ -13217,45 +12291,14 @@
                 <w:lang w:val="cs-CZ" w:eastAsia="cs-CZ"/>
               </w:rPr>
             </w:pPr>
-            <w:proofErr w:type="spellStart"/>
-            <w:r>
-              <w:rPr>
-                <w:rFonts w:eastAsia="Times New Roman"/>
-                <w:color w:val="000000"/>
-                <w:szCs w:val="24"/>
-                <w:lang w:val="cs-CZ" w:eastAsia="cs-CZ"/>
-              </w:rPr>
-              <w:t>Narrow</w:t>
-            </w:r>
-            <w:proofErr w:type="spellEnd"/>
-            <w:r>
-              <w:rPr>
-                <w:rFonts w:eastAsia="Times New Roman"/>
-                <w:color w:val="000000"/>
-                <w:szCs w:val="24"/>
-                <w:lang w:val="cs-CZ" w:eastAsia="cs-CZ"/>
-              </w:rPr>
-              <w:t xml:space="preserve"> </w:t>
-            </w:r>
-            <w:proofErr w:type="spellStart"/>
-            <w:r>
-              <w:rPr>
-                <w:rFonts w:eastAsia="Times New Roman"/>
-                <w:color w:val="000000"/>
-                <w:szCs w:val="24"/>
-                <w:lang w:val="cs-CZ" w:eastAsia="cs-CZ"/>
-              </w:rPr>
-              <w:t>disc</w:t>
-            </w:r>
-            <w:proofErr w:type="spellEnd"/>
-            <w:r>
-              <w:rPr>
-                <w:rFonts w:eastAsia="Times New Roman"/>
-                <w:color w:val="000000"/>
-                <w:szCs w:val="24"/>
-                <w:lang w:val="cs-CZ" w:eastAsia="cs-CZ"/>
-              </w:rPr>
-              <w:t>.</w:t>
+            <w:r>
+              <w:rPr>
+                <w:rFonts w:eastAsia="Times New Roman"/>
+                <w:color w:val="000000"/>
+                <w:szCs w:val="24"/>
+                <w:lang w:val="cs-CZ" w:eastAsia="cs-CZ"/>
+              </w:rPr>
+              <w:t>Narrow disc.</w:t>
             </w:r>
           </w:p>
         </w:tc>
@@ -14868,65 +13911,14 @@
                 <w:lang w:val="cs-CZ" w:eastAsia="cs-CZ"/>
               </w:rPr>
             </w:pPr>
-            <w:proofErr w:type="spellStart"/>
-            <w:r>
-              <w:rPr>
-                <w:rFonts w:eastAsia="Times New Roman"/>
-                <w:color w:val="000000"/>
-                <w:szCs w:val="24"/>
-                <w:lang w:val="cs-CZ" w:eastAsia="cs-CZ"/>
-              </w:rPr>
-              <w:t>Note</w:t>
-            </w:r>
-            <w:proofErr w:type="spellEnd"/>
-            <w:r>
-              <w:rPr>
-                <w:rFonts w:eastAsia="Times New Roman"/>
-                <w:color w:val="000000"/>
-                <w:szCs w:val="24"/>
-                <w:lang w:val="cs-CZ" w:eastAsia="cs-CZ"/>
-              </w:rPr>
-              <w:t xml:space="preserve">: ANOVA </w:t>
-            </w:r>
-            <w:proofErr w:type="spellStart"/>
-            <w:r>
-              <w:rPr>
-                <w:rFonts w:eastAsia="Times New Roman"/>
-                <w:color w:val="000000"/>
-                <w:szCs w:val="24"/>
-                <w:lang w:val="cs-CZ" w:eastAsia="cs-CZ"/>
-              </w:rPr>
-              <w:t>based</w:t>
-            </w:r>
-            <w:proofErr w:type="spellEnd"/>
-            <w:r>
-              <w:rPr>
-                <w:rFonts w:eastAsia="Times New Roman"/>
-                <w:color w:val="000000"/>
-                <w:szCs w:val="24"/>
-                <w:lang w:val="cs-CZ" w:eastAsia="cs-CZ"/>
-              </w:rPr>
-              <w:t xml:space="preserve"> on </w:t>
-            </w:r>
-            <w:proofErr w:type="spellStart"/>
-            <w:r>
-              <w:rPr>
-                <w:rFonts w:eastAsia="Times New Roman"/>
-                <w:color w:val="000000"/>
-                <w:szCs w:val="24"/>
-                <w:lang w:val="cs-CZ" w:eastAsia="cs-CZ"/>
-              </w:rPr>
-              <w:t>regression</w:t>
-            </w:r>
-            <w:proofErr w:type="spellEnd"/>
-            <w:r>
-              <w:rPr>
-                <w:rFonts w:eastAsia="Times New Roman"/>
-                <w:color w:val="000000"/>
-                <w:szCs w:val="24"/>
-                <w:lang w:val="cs-CZ" w:eastAsia="cs-CZ"/>
-              </w:rPr>
-              <w:t xml:space="preserve"> </w:t>
+            <w:r>
+              <w:rPr>
+                <w:rFonts w:eastAsia="Times New Roman"/>
+                <w:color w:val="000000"/>
+                <w:szCs w:val="24"/>
+                <w:lang w:val="cs-CZ" w:eastAsia="cs-CZ"/>
+              </w:rPr>
+              <w:t xml:space="preserve">Note: ANOVA based on regression </w:t>
             </w:r>
             <m:oMath>
               <m:sSubSup>
@@ -16261,7 +15253,31 @@
         <w:rPr>
           <w:lang w:val="en-US"/>
         </w:rPr>
-        <w:t xml:space="preserve"> In western countries, they also tend to be globalized. The gap between these</w:t>
+        <w:t xml:space="preserve"> </w:t>
+      </w:r>
+      <w:r>
+        <w:rPr>
+          <w:lang w:val="en-US"/>
+        </w:rPr>
+        <w:t>T</w:t>
+      </w:r>
+      <w:r>
+        <w:rPr>
+          <w:lang w:val="en-US"/>
+        </w:rPr>
+        <w:t>hey also tend to be globalized</w:t>
+      </w:r>
+      <w:r>
+        <w:rPr>
+          <w:lang w:val="en-US"/>
+        </w:rPr>
+        <w:t xml:space="preserve"> in western countries</w:t>
+      </w:r>
+      <w:r>
+        <w:rPr>
+          <w:lang w:val="en-US"/>
+        </w:rPr>
+        <w:t>. The gap between these</w:t>
       </w:r>
       <w:r>
         <w:rPr>
@@ -16317,13 +15333,31 @@
         <w:rPr>
           <w:lang w:val="en-US"/>
         </w:rPr>
-        <w:t xml:space="preserve"> sciences are small. </w:t>
-      </w:r>
-      <w:r>
-        <w:rPr>
-          <w:lang w:val="en-US"/>
-        </w:rPr>
-        <w:t xml:space="preserve">The only exception are countries speaking with important scientific languages, but not English - France, Germany and Spain. These countries have somewhat lower globalization in </w:t>
+        <w:t xml:space="preserve"> sciences are </w:t>
+      </w:r>
+      <w:r>
+        <w:rPr>
+          <w:lang w:val="en-US"/>
+        </w:rPr>
+        <w:t xml:space="preserve">usually </w:t>
+      </w:r>
+      <w:r>
+        <w:rPr>
+          <w:lang w:val="en-US"/>
+        </w:rPr>
+        <w:t xml:space="preserve">small. </w:t>
+      </w:r>
+      <w:r>
+        <w:rPr>
+          <w:lang w:val="en-US"/>
+        </w:rPr>
+        <w:t xml:space="preserve">The only exception are countries speaking with important scientific languages, but not English - France, Germany and Spain. </w:t>
+      </w:r>
+      <w:r>
+        <w:rPr>
+          <w:lang w:val="en-US"/>
+        </w:rPr>
+        <w:t xml:space="preserve">In these countries, </w:t>
       </w:r>
       <w:r>
         <w:rPr>
@@ -16365,6 +15399,20 @@
       </w:r>
       <w:r>
         <w:rPr>
+          <w:i/>
+          <w:iCs/>
+          <w:lang w:val="en-US"/>
+        </w:rPr>
+        <w:t xml:space="preserve">, </w:t>
+      </w:r>
+      <w:r>
+        <w:rPr>
+          <w:lang w:val="en-US"/>
+        </w:rPr>
+        <w:t>are less globalized</w:t>
+      </w:r>
+      <w:r>
+        <w:rPr>
           <w:lang w:val="en-US"/>
         </w:rPr>
         <w:t xml:space="preserve">. </w:t>
@@ -16388,19 +15436,7 @@
           <w:lang w:val="en-US"/>
         </w:rPr>
         <w:lastRenderedPageBreak/>
-        <w:t>However</w:t>
-      </w:r>
-      <w:r>
-        <w:rPr>
-          <w:lang w:val="en-US"/>
-        </w:rPr>
-        <w:t>,</w:t>
-      </w:r>
-      <w:r>
-        <w:rPr>
-          <w:lang w:val="en-US"/>
-        </w:rPr>
-        <w:t xml:space="preserve"> in the Eastern countries, </w:t>
+        <w:t xml:space="preserve">In the East, </w:t>
       </w:r>
       <w:r>
         <w:rPr>
@@ -16444,25 +15480,49 @@
         <w:rPr>
           <w:lang w:val="en-US"/>
         </w:rPr>
-        <w:t xml:space="preserve"> are less globalized. The globalization tends to grow,</w:t>
-      </w:r>
-      <w:r>
-        <w:rPr>
-          <w:lang w:val="en-US"/>
-        </w:rPr>
         <w:t xml:space="preserve"> </w:t>
       </w:r>
       <w:r>
         <w:rPr>
           <w:lang w:val="en-US"/>
         </w:rPr>
+        <w:t xml:space="preserve">are significantly less </w:t>
+      </w:r>
+      <w:r>
+        <w:rPr>
+          <w:lang w:val="en-US"/>
+        </w:rPr>
+        <w:t>globalized. The globalization tends to grow,</w:t>
+      </w:r>
+      <w:r>
+        <w:rPr>
+          <w:lang w:val="en-US"/>
+        </w:rPr>
+        <w:t xml:space="preserve"> </w:t>
+      </w:r>
+      <w:r>
+        <w:rPr>
+          <w:lang w:val="en-US"/>
+        </w:rPr>
         <w:t xml:space="preserve">especially after 2010, but the gap </w:t>
       </w:r>
       <w:r>
         <w:rPr>
           <w:lang w:val="en-US"/>
         </w:rPr>
-        <w:t>between these disciplines in the West and the East was still significant in 2017.</w:t>
+        <w:t xml:space="preserve">between these disciplines in the West and the East </w:t>
+      </w:r>
+      <w:r>
+        <w:rPr>
+          <w:lang w:val="en-US"/>
+        </w:rPr>
+        <w:t>is</w:t>
+      </w:r>
+      <w:r>
+        <w:rPr>
+          <w:lang w:val="en-US"/>
+        </w:rPr>
+        <w:t xml:space="preserve"> still significant in 2017.</w:t>
       </w:r>
     </w:p>
     <w:p>
@@ -16482,7 +15542,7 @@
         <w:rPr>
           <w:lang w:val="en-US"/>
         </w:rPr>
-        <w:t xml:space="preserve">This still existing gap between </w:t>
+        <w:t xml:space="preserve">This gap between </w:t>
       </w:r>
       <w:r>
         <w:rPr>
@@ -16500,13 +15560,13 @@
         <w:rPr>
           <w:lang w:val="en-US"/>
         </w:rPr>
-        <w:t xml:space="preserve">shows </w:t>
-      </w:r>
-      <w:r>
-        <w:rPr>
-          <w:lang w:val="en-US"/>
-        </w:rPr>
-        <w:t xml:space="preserve">breakdown of the research output of </w:t>
+        <w:t xml:space="preserve">breaks down the </w:t>
+      </w:r>
+      <w:r>
+        <w:rPr>
+          <w:lang w:val="en-US"/>
+        </w:rPr>
+        <w:t xml:space="preserve">research output of </w:t>
       </w:r>
       <w:r>
         <w:rPr>
@@ -16518,7 +15578,31 @@
         <w:rPr>
           <w:lang w:val="en-US"/>
         </w:rPr>
-        <w:t xml:space="preserve">Czech Republic, Denmark, France, Germany, Netherlands and Poland. Czech Republic and Poland represent </w:t>
+        <w:t>Czech Republic, Denmark, France, Germany, Netherlands and Poland</w:t>
+      </w:r>
+      <w:r>
+        <w:rPr>
+          <w:lang w:val="en-US"/>
+        </w:rPr>
+        <w:t xml:space="preserve"> by globalization of journals</w:t>
+      </w:r>
+      <w:r>
+        <w:rPr>
+          <w:lang w:val="en-US"/>
+        </w:rPr>
+        <w:t>. Czech Republic and Poland represent</w:t>
+      </w:r>
+      <w:r>
+        <w:rPr>
+          <w:lang w:val="en-US"/>
+        </w:rPr>
+        <w:t xml:space="preserve"> the</w:t>
+      </w:r>
+      <w:r>
+        <w:rPr>
+          <w:lang w:val="en-US"/>
+        </w:rPr>
+        <w:t xml:space="preserve"> </w:t>
       </w:r>
       <w:r>
         <w:rPr>
@@ -16536,6 +15620,12 @@
       </w:r>
       <w:r>
         <w:rPr>
+          <w:lang w:val="en-US"/>
+        </w:rPr>
+        <w:t xml:space="preserve">the </w:t>
+      </w:r>
+      <w:r>
+        <w:rPr>
           <w:i/>
           <w:iCs/>
           <w:lang w:val="en-US"/>
@@ -16572,7 +15662,19 @@
         <w:rPr>
           <w:lang w:val="en-US"/>
         </w:rPr>
-        <w:t xml:space="preserve">First, all journals were divided into quartiles by their Euclidian distance globalization for 2017. In the second step all documents from the given </w:t>
+        <w:t xml:space="preserve">First, all journals were divided into quartiles by their Euclidian distance globalization </w:t>
+      </w:r>
+      <w:r>
+        <w:rPr>
+          <w:lang w:val="en-US"/>
+        </w:rPr>
+        <w:t>in</w:t>
+      </w:r>
+      <w:r>
+        <w:rPr>
+          <w:lang w:val="en-US"/>
+        </w:rPr>
+        <w:t xml:space="preserve"> 2017. In the second step all documents from the given </w:t>
       </w:r>
       <w:r>
         <w:rPr>
@@ -16687,6 +15789,7 @@
             </w:pPr>
             <w:r>
               <w:rPr>
+                <w:noProof/>
                 <w:lang w:val="en-US"/>
               </w:rPr>
               <w:drawing>
@@ -17013,18 +16116,30 @@
         <w:rPr>
           <w:lang w:val="en-US"/>
         </w:rPr>
-        <w:t xml:space="preserve"> 20 % in Germany.</w:t>
-      </w:r>
-      <w:r>
-        <w:rPr>
-          <w:lang w:val="en-US"/>
-        </w:rPr>
         <w:t xml:space="preserve"> </w:t>
       </w:r>
       <w:r>
         <w:rPr>
           <w:lang w:val="en-US"/>
         </w:rPr>
+        <w:t xml:space="preserve">less than </w:t>
+      </w:r>
+      <w:r>
+        <w:rPr>
+          <w:lang w:val="en-US"/>
+        </w:rPr>
+        <w:t>20 % in Germany.</w:t>
+      </w:r>
+      <w:r>
+        <w:rPr>
+          <w:lang w:val="en-US"/>
+        </w:rPr>
+        <w:t xml:space="preserve"> </w:t>
+      </w:r>
+      <w:r>
+        <w:rPr>
+          <w:lang w:val="en-US"/>
+        </w:rPr>
         <w:t>I</w:t>
       </w:r>
       <w:r>
@@ -17037,20 +16152,32 @@
         <w:rPr>
           <w:lang w:val="en-US"/>
         </w:rPr>
-        <w:t xml:space="preserve">only 3 % of all documents is published in Q4. </w:t>
-      </w:r>
-      <w:r>
-        <w:rPr>
-          <w:lang w:val="en-US"/>
-        </w:rPr>
-        <w:t xml:space="preserve">Not surprisingly, the </w:t>
+        <w:t>only 3 % of all documents is published in Q4</w:t>
+      </w:r>
+      <w:r>
+        <w:rPr>
+          <w:lang w:val="en-US"/>
+        </w:rPr>
+        <w:t xml:space="preserve"> journals</w:t>
+      </w:r>
+      <w:r>
+        <w:rPr>
+          <w:lang w:val="en-US"/>
+        </w:rPr>
+        <w:t xml:space="preserve">. </w:t>
+      </w:r>
+      <w:r>
+        <w:rPr>
+          <w:lang w:val="en-US"/>
+        </w:rPr>
+        <w:t xml:space="preserve">Not </w:t>
       </w:r>
       <w:r>
         <w:rPr>
           <w:lang w:val="en-US"/>
         </w:rPr>
         <w:lastRenderedPageBreak/>
-        <w:t xml:space="preserve">larger portion of research is published in Q4, the less is published in the most globalized journals. Similar patterns can also be found in the </w:t>
+        <w:t xml:space="preserve">surprisingly, the larger portion of research is published in Q4, the less is published in the most globalized journals. Similar patterns can also be found in the </w:t>
       </w:r>
       <w:r>
         <w:rPr>
@@ -17102,7 +16229,19 @@
         <w:rPr>
           <w:lang w:val="en-US"/>
         </w:rPr>
-        <w:t>Russia is a prime example of the strongly isolated research system</w:t>
+        <w:t xml:space="preserve">Russia is a prime example of </w:t>
+      </w:r>
+      <w:r>
+        <w:rPr>
+          <w:lang w:val="en-US"/>
+        </w:rPr>
+        <w:t>a</w:t>
+      </w:r>
+      <w:r>
+        <w:rPr>
+          <w:lang w:val="en-US"/>
+        </w:rPr>
+        <w:t xml:space="preserve"> strongly isolated research system</w:t>
       </w:r>
       <w:r>
         <w:rPr>
@@ -17180,7 +16319,31 @@
         <w:rPr>
           <w:lang w:val="en-US"/>
         </w:rPr>
-        <w:t xml:space="preserve"> More than 50 % of their research is published in the least globalized quartile jou</w:t>
+        <w:t xml:space="preserve"> More than 50 % of their research </w:t>
+      </w:r>
+      <w:r>
+        <w:rPr>
+          <w:lang w:val="en-US"/>
+        </w:rPr>
+        <w:t xml:space="preserve">output </w:t>
+      </w:r>
+      <w:r>
+        <w:rPr>
+          <w:lang w:val="en-US"/>
+        </w:rPr>
+        <w:t xml:space="preserve">is published in the </w:t>
+      </w:r>
+      <w:r>
+        <w:rPr>
+          <w:lang w:val="en-US"/>
+        </w:rPr>
+        <w:t xml:space="preserve">Q4 </w:t>
+      </w:r>
+      <w:r>
+        <w:rPr>
+          <w:lang w:val="en-US"/>
+        </w:rPr>
+        <w:t>jou</w:t>
       </w:r>
       <w:r>
         <w:rPr>
@@ -17192,7 +16355,19 @@
         <w:rPr>
           <w:lang w:val="en-US"/>
         </w:rPr>
-        <w:t xml:space="preserve">nals in all disciplines. In </w:t>
+        <w:t xml:space="preserve">nals in all </w:t>
+      </w:r>
+      <w:r>
+        <w:rPr>
+          <w:lang w:val="en-US"/>
+        </w:rPr>
+        <w:t xml:space="preserve">broad </w:t>
+      </w:r>
+      <w:r>
+        <w:rPr>
+          <w:lang w:val="en-US"/>
+        </w:rPr>
+        <w:t xml:space="preserve">disciplines. In </w:t>
       </w:r>
       <w:r>
         <w:rPr>
@@ -17289,23 +16464,7 @@
           <w:iCs/>
           <w:lang w:val="en-US"/>
         </w:rPr>
-        <w:t>(</w:t>
-      </w:r>
-      <w:proofErr w:type="spellStart"/>
-      <w:r>
-        <w:rPr>
-          <w:iCs/>
-          <w:lang w:val="en-US"/>
-        </w:rPr>
-        <w:t>Moed</w:t>
-      </w:r>
-      <w:proofErr w:type="spellEnd"/>
-      <w:r>
-        <w:rPr>
-          <w:iCs/>
-          <w:lang w:val="en-US"/>
-        </w:rPr>
-        <w:t xml:space="preserve"> 2002)</w:t>
+        <w:t>(Moed 2002)</w:t>
       </w:r>
       <w:r>
         <w:rPr>
@@ -17325,7 +16484,19 @@
         <w:rPr>
           <w:lang w:val="en-US"/>
         </w:rPr>
-        <w:t xml:space="preserve">and among the 5 least globalized in all broad disciplines </w:t>
+        <w:t>and among the 5 least globalized in all broad disciplines</w:t>
+      </w:r>
+      <w:r>
+        <w:rPr>
+          <w:lang w:val="en-US"/>
+        </w:rPr>
+        <w:t>.</w:t>
+      </w:r>
+      <w:r>
+        <w:rPr>
+          <w:lang w:val="en-US"/>
+        </w:rPr>
+        <w:t xml:space="preserve"> </w:t>
       </w:r>
       <w:r>
         <w:rPr>
@@ -17373,50 +16544,19 @@
         <w:rPr>
           <w:lang w:val="en-US"/>
         </w:rPr>
-        <w:t xml:space="preserve">In 2017 China was still less globalized than </w:t>
-      </w:r>
-      <w:r>
-        <w:rPr>
-          <w:i/>
-          <w:lang w:val="en-US"/>
-        </w:rPr>
-        <w:t>advanced countries</w:t>
-      </w:r>
-      <w:r>
-        <w:rPr>
-          <w:lang w:val="en-US"/>
-        </w:rPr>
-        <w:t>,</w:t>
-      </w:r>
-      <w:r>
-        <w:rPr>
-          <w:lang w:val="en-US"/>
-        </w:rPr>
-        <w:t xml:space="preserve"> but its </w:t>
-      </w:r>
-      <w:r>
-        <w:rPr>
-          <w:lang w:val="en-US"/>
-        </w:rPr>
-        <w:t>path to globalization</w:t>
-      </w:r>
-      <w:r>
-        <w:rPr>
-          <w:lang w:val="en-US"/>
-        </w:rPr>
-        <w:t xml:space="preserve"> is </w:t>
-      </w:r>
-      <w:r>
-        <w:rPr>
-          <w:lang w:val="en-US"/>
-        </w:rPr>
-        <w:t>undoubtable</w:t>
-      </w:r>
-      <w:r>
-        <w:rPr>
-          <w:lang w:val="en-US"/>
-        </w:rPr>
-        <w:t xml:space="preserve">. </w:t>
+        <w:t>In 2017</w:t>
+      </w:r>
+      <w:r>
+        <w:rPr>
+          <w:lang w:val="en-US"/>
+        </w:rPr>
+        <w:t>, almost 30 % of their</w:t>
+      </w:r>
+      <w:r>
+        <w:rPr>
+          <w:lang w:val="en-US"/>
+        </w:rPr>
+        <w:t xml:space="preserve"> research output in All disciplines was published in Q1 journals.</w:t>
       </w:r>
     </w:p>
     <w:p>
@@ -17492,6 +16632,7 @@
             </w:pPr>
             <w:r>
               <w:rPr>
+                <w:noProof/>
                 <w:lang w:val="en-US"/>
               </w:rPr>
               <w:drawing>
@@ -17721,13 +16862,25 @@
         <w:rPr>
           <w:lang w:val="en-US"/>
         </w:rPr>
-        <w:t xml:space="preserve"> Scopus-indexed journals, </w:t>
-      </w:r>
-      <w:r>
-        <w:rPr>
-          <w:lang w:val="en-US"/>
-        </w:rPr>
-        <w:t xml:space="preserve">are available on 174 countries, 27 narrow disciplines and 4 broad disciplines and 13 years between 2005 and 2017. </w:t>
+        <w:t xml:space="preserve"> Scopus-indexed journals </w:t>
+      </w:r>
+      <w:r>
+        <w:rPr>
+          <w:lang w:val="en-US"/>
+        </w:rPr>
+        <w:t xml:space="preserve">are available on 174 countries, 27 narrow </w:t>
+      </w:r>
+      <w:r>
+        <w:rPr>
+          <w:lang w:val="en-US"/>
+        </w:rPr>
+        <w:t xml:space="preserve">and </w:t>
+      </w:r>
+      <w:r>
+        <w:rPr>
+          <w:lang w:val="en-US"/>
+        </w:rPr>
+        <w:t xml:space="preserve">4 broad disciplines and 13 years between 2005 and 2017. </w:t>
       </w:r>
       <w:r>
         <w:rPr>
@@ -17763,20 +16916,20 @@
         <w:rPr>
           <w:lang w:val="en-US"/>
         </w:rPr>
-        <w:t xml:space="preserve">For each country, discipline, year and indicator we report average globalization score and the distribution of the research output across </w:t>
+        <w:t>For each country, discipline, year and indicator we report average globalization score and the distribution of the research output across quartiles.</w:t>
+      </w:r>
+      <w:r>
+        <w:rPr>
+          <w:lang w:val="en-US"/>
+        </w:rPr>
+        <w:t xml:space="preserve"> </w:t>
       </w:r>
       <w:r>
         <w:rPr>
           <w:lang w:val="en-US"/>
         </w:rPr>
         <w:lastRenderedPageBreak/>
-        <w:t>quartiles.</w:t>
-      </w:r>
-      <w:r>
-        <w:rPr>
-          <w:lang w:val="en-US"/>
-        </w:rPr>
-        <w:t xml:space="preserve"> G</w:t>
+        <w:t>G</w:t>
       </w:r>
       <w:r>
         <w:rPr>
@@ -17915,15 +17068,7 @@
         </w:r>
       </w:hyperlink>
       <w:r>
-        <w:t xml:space="preserve"> (Macháček and </w:t>
-      </w:r>
-      <w:proofErr w:type="spellStart"/>
-      <w:r>
-        <w:t>Srholec</w:t>
-      </w:r>
-      <w:proofErr w:type="spellEnd"/>
-      <w:r>
-        <w:t xml:space="preserve"> 2019).</w:t>
+        <w:t xml:space="preserve"> (Macháček and Srholec 2019).</w:t>
       </w:r>
       <w:r>
         <w:t xml:space="preserve"> The app can be used to analyse </w:t>
@@ -17970,21 +17115,7 @@
         <w:rPr>
           <w:lang w:val="en-US"/>
         </w:rPr>
-        <w:t xml:space="preserve"> (</w:t>
-      </w:r>
-      <w:proofErr w:type="spellStart"/>
-      <w:r>
-        <w:rPr>
-          <w:lang w:val="en-US"/>
-        </w:rPr>
-        <w:t>Franzoni</w:t>
-      </w:r>
-      <w:proofErr w:type="spellEnd"/>
-      <w:r>
-        <w:rPr>
-          <w:lang w:val="en-US"/>
-        </w:rPr>
-        <w:t xml:space="preserve"> et al</w:t>
+        <w:t xml:space="preserve"> (Franzoni et al</w:t>
       </w:r>
       <w:r>
         <w:rPr>
@@ -18112,7 +17243,19 @@
         <w:rPr>
           <w:lang w:val="en-US"/>
         </w:rPr>
-        <w:t xml:space="preserve"> 2014). The more detail, the higher caution is needed (Waltman 2018).</w:t>
+        <w:t xml:space="preserve"> 2014)</w:t>
+      </w:r>
+      <w:r>
+        <w:rPr>
+          <w:lang w:val="en-US"/>
+        </w:rPr>
+        <w:t xml:space="preserve"> or besides purely academic journals it might cover also professional journals (Macháček and Srholec 2017b) </w:t>
+      </w:r>
+      <w:r>
+        <w:rPr>
+          <w:lang w:val="en-US"/>
+        </w:rPr>
+        <w:t>. The more detail, the higher caution is needed (Waltman 2018).</w:t>
       </w:r>
     </w:p>
     <w:p>
@@ -18132,21 +17275,7 @@
         <w:rPr>
           <w:lang w:val="en-US"/>
         </w:rPr>
-        <w:t xml:space="preserve">The globalization is generally high (and the differences between disciplines small) in the countries of the “core” – in the Western Europe and North America. This finding is in line with </w:t>
-      </w:r>
-      <w:proofErr w:type="spellStart"/>
-      <w:r>
-        <w:rPr>
-          <w:lang w:val="en-US"/>
-        </w:rPr>
-        <w:t>Zitt</w:t>
-      </w:r>
-      <w:proofErr w:type="spellEnd"/>
-      <w:r>
-        <w:rPr>
-          <w:lang w:val="en-US"/>
-        </w:rPr>
-        <w:t xml:space="preserve"> et al. (1998) who announced “</w:t>
+        <w:t>The globalization is generally high (and the differences between disciplines small) in the countries of the “core” – in the Western Europe and North America. This finding is in line with Zitt et al. (1998) who announced “</w:t>
       </w:r>
       <w:r>
         <w:rPr>
@@ -18384,21 +17513,7 @@
         <w:rPr>
           <w:lang w:val="en-US"/>
         </w:rPr>
-        <w:t>(</w:t>
-      </w:r>
-      <w:proofErr w:type="spellStart"/>
-      <w:r>
-        <w:rPr>
-          <w:lang w:val="en-US"/>
-        </w:rPr>
-        <w:t>Moed</w:t>
-      </w:r>
-      <w:proofErr w:type="spellEnd"/>
-      <w:r>
-        <w:rPr>
-          <w:lang w:val="en-US"/>
-        </w:rPr>
-        <w:t xml:space="preserve"> et al</w:t>
+        <w:t>(Moed et al</w:t>
       </w:r>
       <w:r>
         <w:rPr>
@@ -18446,21 +17561,7 @@
         <w:rPr>
           <w:lang w:val="en-US"/>
         </w:rPr>
-        <w:t xml:space="preserve">, </w:t>
-      </w:r>
-      <w:proofErr w:type="spellStart"/>
-      <w:r>
-        <w:rPr>
-          <w:lang w:val="en-US"/>
-        </w:rPr>
-        <w:t>Kirchik</w:t>
-      </w:r>
-      <w:proofErr w:type="spellEnd"/>
-      <w:r>
-        <w:rPr>
-          <w:lang w:val="en-US"/>
-        </w:rPr>
-        <w:t xml:space="preserve"> et al. 2012</w:t>
+        <w:t>, Kirchik et al. 2012</w:t>
       </w:r>
       <w:r>
         <w:rPr>
@@ -18498,19 +17599,13 @@
         <w:rPr>
           <w:lang w:val="en-US"/>
         </w:rPr>
-        <w:t xml:space="preserve">The globalization of science can </w:t>
-      </w:r>
-      <w:r>
-        <w:rPr>
-          <w:lang w:val="en-US"/>
-        </w:rPr>
-        <w:t xml:space="preserve">provide deeper insight into </w:t>
-      </w:r>
-      <w:r>
-        <w:rPr>
-          <w:lang w:val="en-US"/>
-        </w:rPr>
-        <w:t xml:space="preserve">the </w:t>
+        <w:t xml:space="preserve">The globalization of science </w:t>
+      </w:r>
+      <w:r>
+        <w:rPr>
+          <w:lang w:val="en-US"/>
+        </w:rPr>
+        <w:t xml:space="preserve">gives information about a </w:t>
       </w:r>
       <w:r>
         <w:rPr>
@@ -18522,7 +17617,19 @@
         <w:rPr>
           <w:lang w:val="en-US"/>
         </w:rPr>
-        <w:t xml:space="preserve"> of research in developing countries. </w:t>
+        <w:t xml:space="preserve"> of research </w:t>
+      </w:r>
+      <w:r>
+        <w:rPr>
+          <w:lang w:val="en-US"/>
+        </w:rPr>
+        <w:t>outside the developed world</w:t>
+      </w:r>
+      <w:r>
+        <w:rPr>
+          <w:lang w:val="en-US"/>
+        </w:rPr>
+        <w:t xml:space="preserve">. </w:t>
       </w:r>
       <w:r>
         <w:rPr>
@@ -18582,25 +17689,25 @@
         <w:rPr>
           <w:lang w:val="en-US"/>
         </w:rPr>
-        <w:t xml:space="preserve"> and Russia,</w:t>
-      </w:r>
-      <w:r>
-        <w:rPr>
-          <w:lang w:val="en-US"/>
-        </w:rPr>
-        <w:t xml:space="preserve"> where globalization does not indicate any changes and in 2017 Russia ranks as one of the least globalized countr</w:t>
-      </w:r>
-      <w:r>
-        <w:rPr>
-          <w:lang w:val="en-US"/>
-        </w:rPr>
-        <w:t>ies</w:t>
-      </w:r>
-      <w:r>
-        <w:rPr>
-          <w:lang w:val="en-US"/>
-        </w:rPr>
-        <w:t xml:space="preserve"> in the world. In Brazil, the globalization grows from 2010 and in India, it is not. In Indonesia, the globalization </w:t>
+        <w:t xml:space="preserve"> and </w:t>
+      </w:r>
+      <w:r>
+        <w:rPr>
+          <w:lang w:val="en-US"/>
+        </w:rPr>
+        <w:t xml:space="preserve">symptomatically low globalization in </w:t>
+      </w:r>
+      <w:r>
+        <w:rPr>
+          <w:lang w:val="en-US"/>
+        </w:rPr>
+        <w:t>Russia,</w:t>
+      </w:r>
+      <w:r>
+        <w:rPr>
+          <w:lang w:val="en-US"/>
+        </w:rPr>
+        <w:t xml:space="preserve">. In Brazil, the globalization grows from 2010 and in India, it is not. In Indonesia, the globalization </w:t>
       </w:r>
       <w:r>
         <w:rPr>
@@ -18680,21 +17787,19 @@
         <w:rPr>
           <w:lang w:val="en-US"/>
         </w:rPr>
-        <w:t>The social sciences and health sciences are less globalized than life sciences and physical sciences. In combination with under-representation of socially scientific research in Scopus (</w:t>
-      </w:r>
-      <w:proofErr w:type="spellStart"/>
-      <w:r>
-        <w:rPr>
-          <w:lang w:val="en-US"/>
-        </w:rPr>
-        <w:t>Mongeon</w:t>
-      </w:r>
-      <w:proofErr w:type="spellEnd"/>
-      <w:r>
-        <w:rPr>
-          <w:lang w:val="en-US"/>
-        </w:rPr>
-        <w:t xml:space="preserve"> and Paul-Hus 2016) and an assumption that Scopus is more likely to index globalized than non-globalized journal, we might conclude that at least in case of social sciences, the true gap to life sciences </w:t>
+        <w:t xml:space="preserve">The social sciences and health sciences are less globalized than life sciences and physical sciences. In combination with under-representation of socially scientific research in Scopus (Mongeon and Paul-Hus 2016) and an assumption that Scopus is more likely to index globalized than non-globalized journal, </w:t>
+      </w:r>
+      <w:r>
+        <w:rPr>
+          <w:lang w:val="en-US"/>
+        </w:rPr>
+        <w:t>one</w:t>
+      </w:r>
+      <w:r>
+        <w:rPr>
+          <w:lang w:val="en-US"/>
+        </w:rPr>
+        <w:t xml:space="preserve"> might conclude that at least in case of social sciences, the true gap to life sciences </w:t>
       </w:r>
       <w:r>
         <w:rPr>
@@ -18793,21 +17898,7 @@
         <w:rPr>
           <w:lang w:val="en-US"/>
         </w:rPr>
-        <w:t xml:space="preserve"> policy study on the local journals in the Czech Republic (Macháček and </w:t>
-      </w:r>
-      <w:proofErr w:type="spellStart"/>
-      <w:r>
-        <w:rPr>
-          <w:lang w:val="en-US"/>
-        </w:rPr>
-        <w:t>Srholec</w:t>
-      </w:r>
-      <w:proofErr w:type="spellEnd"/>
-      <w:r>
-        <w:rPr>
-          <w:lang w:val="en-US"/>
-        </w:rPr>
-        <w:t xml:space="preserve"> 201</w:t>
+        <w:t xml:space="preserve"> policy study on the local journals in the Czech Republic (Macháček and Srholec 201</w:t>
       </w:r>
       <w:r>
         <w:rPr>
@@ -18819,7 +17910,31 @@
         <w:rPr>
           <w:lang w:val="en-US"/>
         </w:rPr>
-        <w:t>, in Czech) provides a detailed description of some of the least globalized journals that are indexed in Scopus. They can be very diverse – from journals with more than 100 years of history that have been traditional platform for science publication, through journals on the unclear boundary between academic and “professional” journals. Also</w:t>
+        <w:t xml:space="preserve">, in Czech) </w:t>
+      </w:r>
+      <w:r>
+        <w:rPr>
+          <w:lang w:val="en-US"/>
+        </w:rPr>
+        <w:t xml:space="preserve">shows examples </w:t>
+      </w:r>
+      <w:r>
+        <w:rPr>
+          <w:lang w:val="en-US"/>
+        </w:rPr>
+        <w:t xml:space="preserve">of the least globalized journals that are indexed in Scopus. They can be very diverse – from journals with more than 100 years of history that have been traditional platform for science </w:t>
+      </w:r>
+      <w:r>
+        <w:rPr>
+          <w:lang w:val="en-US"/>
+        </w:rPr>
+        <w:t>in the Czech Republic</w:t>
+      </w:r>
+      <w:r>
+        <w:rPr>
+          <w:lang w:val="en-US"/>
+        </w:rPr>
+        <w:t>, through journals on the unclear boundary between academic and “professional” journals. Also</w:t>
       </w:r>
       <w:r>
         <w:rPr>
@@ -18920,13 +18035,19 @@
         <w:rPr>
           <w:lang w:val="en-US"/>
         </w:rPr>
-        <w:t xml:space="preserve">issues linked to </w:t>
-      </w:r>
-      <w:r>
-        <w:rPr>
-          <w:lang w:val="en-US"/>
-        </w:rPr>
-        <w:t>pressure to “publish internationally”</w:t>
+        <w:t>benefits and disadvantages</w:t>
+      </w:r>
+      <w:r>
+        <w:rPr>
+          <w:lang w:val="en-US"/>
+        </w:rPr>
+        <w:t xml:space="preserve"> linked to </w:t>
+      </w:r>
+      <w:r>
+        <w:rPr>
+          <w:lang w:val="en-US"/>
+        </w:rPr>
+        <w:t>the international publishing requirements</w:t>
       </w:r>
       <w:r>
         <w:rPr>
@@ -18974,35 +18095,7 @@
         <w:rPr>
           <w:lang w:val="en-US"/>
         </w:rPr>
-        <w:t xml:space="preserve"> (Glaser and </w:t>
-      </w:r>
-      <w:proofErr w:type="spellStart"/>
-      <w:r>
-        <w:rPr>
-          <w:lang w:val="en-US"/>
-        </w:rPr>
-        <w:t>Laudel</w:t>
-      </w:r>
-      <w:proofErr w:type="spellEnd"/>
-      <w:r>
-        <w:rPr>
-          <w:lang w:val="en-US"/>
-        </w:rPr>
-        <w:t xml:space="preserve"> 2016, </w:t>
-      </w:r>
-      <w:proofErr w:type="spellStart"/>
-      <w:r>
-        <w:rPr>
-          <w:lang w:val="en-US"/>
-        </w:rPr>
-        <w:t>Chavarro</w:t>
-      </w:r>
-      <w:proofErr w:type="spellEnd"/>
-      <w:r>
-        <w:rPr>
-          <w:lang w:val="en-US"/>
-        </w:rPr>
-        <w:t xml:space="preserve"> et al</w:t>
+        <w:t xml:space="preserve"> (Glaser and Laudel 2016, Chavarro et al</w:t>
       </w:r>
       <w:r>
         <w:rPr>
@@ -19026,25 +18119,58 @@
         <w:rPr>
           <w:lang w:val="en-US"/>
         </w:rPr>
-        <w:t>T</w:t>
-      </w:r>
-      <w:r>
-        <w:rPr>
-          <w:lang w:val="en-US"/>
-        </w:rPr>
-        <w:t>he data on globalization can help to understand the role of globalized and national journals for the modern scientific communication</w:t>
-      </w:r>
-      <w:r>
-        <w:rPr>
-          <w:lang w:val="en-US"/>
-        </w:rPr>
-        <w:t xml:space="preserve"> in much greater </w:t>
-      </w:r>
-      <w:r>
-        <w:rPr>
-          <w:lang w:val="en-US"/>
-        </w:rPr>
-        <w:t>detail</w:t>
+        <w:t>Hopefully, t</w:t>
+      </w:r>
+      <w:r>
+        <w:rPr>
+          <w:lang w:val="en-US"/>
+        </w:rPr>
+        <w:t>he data on globalization</w:t>
+      </w:r>
+      <w:r>
+        <w:rPr>
+          <w:lang w:val="en-US"/>
+        </w:rPr>
+        <w:t xml:space="preserve"> can</w:t>
+      </w:r>
+      <w:bookmarkStart w:id="2" w:name="_GoBack"/>
+      <w:bookmarkEnd w:id="2"/>
+      <w:r>
+        <w:rPr>
+          <w:lang w:val="en-US"/>
+        </w:rPr>
+        <w:t xml:space="preserve"> </w:t>
+      </w:r>
+      <w:r>
+        <w:rPr>
+          <w:lang w:val="en-US"/>
+        </w:rPr>
+        <w:t xml:space="preserve">be of use for research on the </w:t>
+      </w:r>
+      <w:r>
+        <w:rPr>
+          <w:lang w:val="en-US"/>
+        </w:rPr>
+        <w:t xml:space="preserve">role of globalized and national journals </w:t>
+      </w:r>
+      <w:r>
+        <w:rPr>
+          <w:lang w:val="en-US"/>
+        </w:rPr>
+        <w:t>in the 21</w:t>
+      </w:r>
+      <w:r>
+        <w:rPr>
+          <w:vertAlign w:val="superscript"/>
+          <w:lang w:val="en-US"/>
+        </w:rPr>
+        <w:t>st</w:t>
+      </w:r>
+      <w:r>
+        <w:rPr>
+          <w:lang w:val="en-US"/>
+        </w:rPr>
+        <w:t xml:space="preserve"> century</w:t>
       </w:r>
       <w:r>
         <w:rPr>
@@ -19102,103 +18228,11 @@
           <w:lang w:val="en-US"/>
         </w:rPr>
       </w:pPr>
-      <w:proofErr w:type="spellStart"/>
-      <w:r>
-        <w:rPr>
-          <w:lang w:val="en-US"/>
-        </w:rPr>
-        <w:t>Buela-Casal</w:t>
-      </w:r>
-      <w:proofErr w:type="spellEnd"/>
-      <w:r>
-        <w:rPr>
-          <w:lang w:val="en-US"/>
-        </w:rPr>
-        <w:t xml:space="preserve">. </w:t>
-      </w:r>
-      <w:proofErr w:type="gramStart"/>
-      <w:r>
-        <w:rPr>
-          <w:lang w:val="en-US"/>
-        </w:rPr>
-        <w:t>G..</w:t>
-      </w:r>
-      <w:proofErr w:type="gramEnd"/>
-      <w:r>
-        <w:rPr>
-          <w:lang w:val="en-US"/>
-        </w:rPr>
-        <w:t xml:space="preserve"> </w:t>
-      </w:r>
-      <w:proofErr w:type="spellStart"/>
-      <w:r>
-        <w:rPr>
-          <w:lang w:val="en-US"/>
-        </w:rPr>
-        <w:t>Perakakis</w:t>
-      </w:r>
-      <w:proofErr w:type="spellEnd"/>
-      <w:r>
-        <w:rPr>
-          <w:lang w:val="en-US"/>
-        </w:rPr>
-        <w:t xml:space="preserve">. </w:t>
-      </w:r>
-      <w:proofErr w:type="gramStart"/>
-      <w:r>
-        <w:rPr>
-          <w:lang w:val="en-US"/>
-        </w:rPr>
-        <w:t>P..</w:t>
-      </w:r>
-      <w:proofErr w:type="gramEnd"/>
-      <w:r>
-        <w:rPr>
-          <w:lang w:val="en-US"/>
-        </w:rPr>
-        <w:t xml:space="preserve"> Taylor. </w:t>
-      </w:r>
-      <w:proofErr w:type="gramStart"/>
-      <w:r>
-        <w:rPr>
-          <w:lang w:val="en-US"/>
-        </w:rPr>
-        <w:t>M..</w:t>
-      </w:r>
-      <w:proofErr w:type="gramEnd"/>
-      <w:r>
-        <w:rPr>
-          <w:lang w:val="en-US"/>
-        </w:rPr>
-        <w:t xml:space="preserve"> &amp; </w:t>
-      </w:r>
-      <w:proofErr w:type="spellStart"/>
-      <w:r>
-        <w:rPr>
-          <w:lang w:val="en-US"/>
-        </w:rPr>
-        <w:t>Checa</w:t>
-      </w:r>
-      <w:proofErr w:type="spellEnd"/>
-      <w:r>
-        <w:rPr>
-          <w:lang w:val="en-US"/>
-        </w:rPr>
-        <w:t xml:space="preserve">. P. (2006). Measuring internationality: Reflections and perspectives on academic journals. </w:t>
-      </w:r>
-      <w:proofErr w:type="spellStart"/>
-      <w:r>
-        <w:rPr>
-          <w:lang w:val="en-US"/>
-        </w:rPr>
-        <w:t>Scientometrics</w:t>
-      </w:r>
-      <w:proofErr w:type="spellEnd"/>
-      <w:r>
-        <w:rPr>
-          <w:lang w:val="en-US"/>
-        </w:rPr>
-        <w:t>. 67(1). 45-65.</w:t>
+      <w:r>
+        <w:rPr>
+          <w:lang w:val="en-US"/>
+        </w:rPr>
+        <w:t>Buela-Casal. G.. Perakakis. P.. Taylor. M.. &amp; Checa. P. (2006). Measuring internationality: Reflections and perspectives on academic journals. Scientometrics. 67(1). 45-65.</w:t>
       </w:r>
     </w:p>
     <w:p>
@@ -19208,28 +18242,14 @@
           <w:lang w:val="en-US"/>
         </w:rPr>
       </w:pPr>
-      <w:proofErr w:type="spellStart"/>
-      <w:r>
-        <w:rPr>
-          <w:lang w:val="en-US"/>
-        </w:rPr>
-        <w:t>Chavarro</w:t>
-      </w:r>
-      <w:proofErr w:type="spellEnd"/>
-      <w:r>
-        <w:rPr>
-          <w:lang w:val="en-US"/>
-        </w:rPr>
-        <w:t xml:space="preserve"> (2017). </w:t>
-      </w:r>
-      <w:r>
-        <w:t>Universalism and Particularism: Explaining the Emergence and Growth of Regional Journal Indexing Systems</w:t>
-      </w:r>
-      <w:r>
-        <w:t xml:space="preserve">. PhD Thesis. </w:t>
-      </w:r>
-      <w:r>
-        <w:t>SPRU – Science and Technology Policy Research Unit, University of Sussex</w:t>
+      <w:r>
+        <w:rPr>
+          <w:lang w:val="en-US"/>
+        </w:rPr>
+        <w:t xml:space="preserve">Chavarro (2017). </w:t>
+      </w:r>
+      <w:r>
+        <w:t>Universalism and Particularism: Explaining the Emergence and Growth of Regional Journal Indexing Systems. PhD Thesis. SPRU – Science and Technology Policy Research Unit, University of Sussex</w:t>
       </w:r>
     </w:p>
     <w:p>
@@ -19239,19 +18259,11 @@
           <w:lang w:val="en-US"/>
         </w:rPr>
       </w:pPr>
-      <w:proofErr w:type="spellStart"/>
-      <w:r>
-        <w:rPr>
-          <w:lang w:val="en-US"/>
-        </w:rPr>
-        <w:t>Chavarro</w:t>
-      </w:r>
-      <w:proofErr w:type="spellEnd"/>
-      <w:r>
-        <w:rPr>
-          <w:lang w:val="en-US"/>
-        </w:rPr>
-        <w:t>, D., Tang, P., &amp; Rafols, I. (2014). Interdisciplinarity and research on local issues: evidence from a developing country. Research Evaluation, 23(3), 195-209.</w:t>
+      <w:r>
+        <w:rPr>
+          <w:lang w:val="en-US"/>
+        </w:rPr>
+        <w:t>Chavarro, D., Tang, P., &amp; Rafols, I. (2014). Interdisciplinarity and research on local issues: evidence from a developing country. Research Evaluation, 23(3), 195-209.</w:t>
       </w:r>
     </w:p>
     <w:p>
@@ -19261,33 +18273,11 @@
           <w:lang w:val="en-US"/>
         </w:rPr>
       </w:pPr>
-      <w:proofErr w:type="spellStart"/>
-      <w:r>
-        <w:rPr>
-          <w:lang w:val="en-US"/>
-        </w:rPr>
-        <w:t>Chavarro</w:t>
-      </w:r>
-      <w:proofErr w:type="spellEnd"/>
-      <w:r>
-        <w:rPr>
-          <w:lang w:val="en-US"/>
-        </w:rPr>
-        <w:t xml:space="preserve">, D., Tang, P., &amp; </w:t>
-      </w:r>
-      <w:proofErr w:type="spellStart"/>
-      <w:r>
-        <w:rPr>
-          <w:lang w:val="en-US"/>
-        </w:rPr>
-        <w:t>Ràfols</w:t>
-      </w:r>
-      <w:proofErr w:type="spellEnd"/>
-      <w:r>
-        <w:rPr>
-          <w:lang w:val="en-US"/>
-        </w:rPr>
-        <w:t>, I. (2017). Why researchers publish in non-mainstream journals: Training, knowledge bridging, and gap filling. Research policy, 46(9), 1666-1680.</w:t>
+      <w:r>
+        <w:rPr>
+          <w:lang w:val="en-US"/>
+        </w:rPr>
+        <w:t>Chavarro, D., Tang, P., &amp; Ràfols, I. (2017). Why researchers publish in non-mainstream journals: Training, knowledge bridging, and gap filling. Research policy, 46(9), 1666-1680.</w:t>
       </w:r>
     </w:p>
     <w:p>
@@ -19301,21 +18291,7 @@
         <w:rPr>
           <w:lang w:val="en-US"/>
         </w:rPr>
-        <w:t xml:space="preserve">Evans, J. A., Shim, J. M., &amp; Ioannidis, J. P. (2014). Attention to local health burden and the global disparity of health research. </w:t>
-      </w:r>
-      <w:proofErr w:type="spellStart"/>
-      <w:r>
-        <w:rPr>
-          <w:lang w:val="en-US"/>
-        </w:rPr>
-        <w:t>PloS</w:t>
-      </w:r>
-      <w:proofErr w:type="spellEnd"/>
-      <w:r>
-        <w:rPr>
-          <w:lang w:val="en-US"/>
-        </w:rPr>
-        <w:t xml:space="preserve"> one, 9(4).</w:t>
+        <w:t>Evans, J. A., Shim, J. M., &amp; Ioannidis, J. P. (2014). Attention to local health burden and the global disparity of health research. PloS one, 9(4).</w:t>
       </w:r>
     </w:p>
     <w:p>
@@ -19325,61 +18301,11 @@
           <w:lang w:val="en-US"/>
         </w:rPr>
       </w:pPr>
-      <w:proofErr w:type="spellStart"/>
-      <w:r>
-        <w:rPr>
-          <w:lang w:val="en-US"/>
-        </w:rPr>
-        <w:t>Franzoni</w:t>
-      </w:r>
-      <w:proofErr w:type="spellEnd"/>
-      <w:r>
-        <w:rPr>
-          <w:lang w:val="en-US"/>
-        </w:rPr>
-        <w:t xml:space="preserve">. </w:t>
-      </w:r>
-      <w:proofErr w:type="gramStart"/>
-      <w:r>
-        <w:rPr>
-          <w:lang w:val="en-US"/>
-        </w:rPr>
-        <w:t>C..</w:t>
-      </w:r>
-      <w:proofErr w:type="gramEnd"/>
-      <w:r>
-        <w:rPr>
-          <w:lang w:val="en-US"/>
-        </w:rPr>
-        <w:t xml:space="preserve"> </w:t>
-      </w:r>
-      <w:proofErr w:type="spellStart"/>
-      <w:r>
-        <w:rPr>
-          <w:lang w:val="en-US"/>
-        </w:rPr>
-        <w:t>Scellato</w:t>
-      </w:r>
-      <w:proofErr w:type="spellEnd"/>
-      <w:r>
-        <w:rPr>
-          <w:lang w:val="en-US"/>
-        </w:rPr>
-        <w:t xml:space="preserve">. </w:t>
-      </w:r>
-      <w:proofErr w:type="gramStart"/>
-      <w:r>
-        <w:rPr>
-          <w:lang w:val="en-US"/>
-        </w:rPr>
-        <w:t>G..</w:t>
-      </w:r>
-      <w:proofErr w:type="gramEnd"/>
-      <w:r>
-        <w:rPr>
-          <w:lang w:val="en-US"/>
-        </w:rPr>
-        <w:t xml:space="preserve"> &amp; Stephan. P. (2011). Changing incentives to publish. Science. 333(6043). 702-703.</w:t>
+      <w:r>
+        <w:rPr>
+          <w:lang w:val="en-US"/>
+        </w:rPr>
+        <w:t>Franzoni. C.. Scellato. G.. &amp; Stephan. P. (2011). Changing incentives to publish. Science. 333(6043). 702-703.</w:t>
       </w:r>
     </w:p>
     <w:p>
@@ -19403,61 +18329,11 @@
           <w:lang w:val="en-US"/>
         </w:rPr>
       </w:pPr>
-      <w:proofErr w:type="spellStart"/>
-      <w:r>
-        <w:rPr>
-          <w:lang w:val="en-US"/>
-        </w:rPr>
-        <w:t>Gazni</w:t>
-      </w:r>
-      <w:proofErr w:type="spellEnd"/>
-      <w:r>
-        <w:rPr>
-          <w:lang w:val="en-US"/>
-        </w:rPr>
-        <w:t xml:space="preserve">. </w:t>
-      </w:r>
-      <w:proofErr w:type="gramStart"/>
-      <w:r>
-        <w:rPr>
-          <w:lang w:val="en-US"/>
-        </w:rPr>
-        <w:t>A..</w:t>
-      </w:r>
-      <w:proofErr w:type="gramEnd"/>
-      <w:r>
-        <w:rPr>
-          <w:lang w:val="en-US"/>
-        </w:rPr>
-        <w:t xml:space="preserve"> Sugimoto. C. </w:t>
-      </w:r>
-      <w:proofErr w:type="gramStart"/>
-      <w:r>
-        <w:rPr>
-          <w:lang w:val="en-US"/>
-        </w:rPr>
-        <w:t>R..</w:t>
-      </w:r>
-      <w:proofErr w:type="gramEnd"/>
-      <w:r>
-        <w:rPr>
-          <w:lang w:val="en-US"/>
-        </w:rPr>
-        <w:t xml:space="preserve"> &amp; </w:t>
-      </w:r>
-      <w:proofErr w:type="spellStart"/>
-      <w:r>
-        <w:rPr>
-          <w:lang w:val="en-US"/>
-        </w:rPr>
-        <w:t>Didegah</w:t>
-      </w:r>
-      <w:proofErr w:type="spellEnd"/>
-      <w:r>
-        <w:rPr>
-          <w:lang w:val="en-US"/>
-        </w:rPr>
-        <w:t>. F. (2012). Mapping world scientific collaboration: Authors. institutions. and countries. Journal of the American Society for Information Science and Technology. 63(2). 323-335.</w:t>
+      <w:r>
+        <w:rPr>
+          <w:lang w:val="en-US"/>
+        </w:rPr>
+        <w:t>Gazni. A.. Sugimoto. C. R.. &amp; Didegah. F. (2012). Mapping world scientific collaboration: Authors. institutions. and countries. Journal of the American Society for Information Science and Technology. 63(2). 323-335.</w:t>
       </w:r>
     </w:p>
     <w:p>
@@ -19467,61 +18343,11 @@
           <w:lang w:val="en-US"/>
         </w:rPr>
       </w:pPr>
-      <w:proofErr w:type="spellStart"/>
-      <w:r>
-        <w:rPr>
-          <w:lang w:val="en-US"/>
-        </w:rPr>
-        <w:t>Gläser</w:t>
-      </w:r>
-      <w:proofErr w:type="spellEnd"/>
-      <w:r>
-        <w:rPr>
-          <w:lang w:val="en-US"/>
-        </w:rPr>
-        <w:t xml:space="preserve">, J., &amp; </w:t>
-      </w:r>
-      <w:proofErr w:type="spellStart"/>
-      <w:r>
-        <w:rPr>
-          <w:lang w:val="en-US"/>
-        </w:rPr>
-        <w:t>Laudel</w:t>
-      </w:r>
-      <w:proofErr w:type="spellEnd"/>
-      <w:r>
-        <w:rPr>
-          <w:lang w:val="en-US"/>
-        </w:rPr>
-        <w:t xml:space="preserve">, G. (2016). Governing science: How science policy shapes research content. European Journal of sociology/Archives </w:t>
-      </w:r>
-      <w:proofErr w:type="spellStart"/>
-      <w:r>
-        <w:rPr>
-          <w:lang w:val="en-US"/>
-        </w:rPr>
-        <w:t>Européennes</w:t>
-      </w:r>
-      <w:proofErr w:type="spellEnd"/>
-      <w:r>
-        <w:rPr>
-          <w:lang w:val="en-US"/>
-        </w:rPr>
-        <w:t xml:space="preserve"> de </w:t>
-      </w:r>
-      <w:proofErr w:type="spellStart"/>
-      <w:r>
-        <w:rPr>
-          <w:lang w:val="en-US"/>
-        </w:rPr>
-        <w:t>sociologie</w:t>
-      </w:r>
-      <w:proofErr w:type="spellEnd"/>
-      <w:r>
-        <w:rPr>
-          <w:lang w:val="en-US"/>
-        </w:rPr>
-        <w:t>, 57(1), 117-168.</w:t>
+      <w:r>
+        <w:rPr>
+          <w:lang w:val="en-US"/>
+        </w:rPr>
+        <w:t>Gläser, J., &amp; Laudel, G. (2016). Governing science: How science policy shapes research content. European Journal of sociology/Archives Européennes de sociologie, 57(1), 117-168.</w:t>
       </w:r>
     </w:p>
     <w:p>
@@ -19583,62 +18409,12 @@
           <w:lang w:val="en-US"/>
         </w:rPr>
       </w:pPr>
-      <w:proofErr w:type="spellStart"/>
       <w:r>
         <w:rPr>
           <w:lang w:val="en-US"/>
         </w:rPr>
         <w:lastRenderedPageBreak/>
-        <w:t>Kirchik</w:t>
-      </w:r>
-      <w:proofErr w:type="spellEnd"/>
-      <w:r>
-        <w:rPr>
-          <w:lang w:val="en-US"/>
-        </w:rPr>
-        <w:t xml:space="preserve">. </w:t>
-      </w:r>
-      <w:proofErr w:type="gramStart"/>
-      <w:r>
-        <w:rPr>
-          <w:lang w:val="en-US"/>
-        </w:rPr>
-        <w:t>O..</w:t>
-      </w:r>
-      <w:proofErr w:type="gramEnd"/>
-      <w:r>
-        <w:rPr>
-          <w:lang w:val="en-US"/>
-        </w:rPr>
-        <w:t xml:space="preserve"> Gingras. </w:t>
-      </w:r>
-      <w:proofErr w:type="gramStart"/>
-      <w:r>
-        <w:rPr>
-          <w:lang w:val="en-US"/>
-        </w:rPr>
-        <w:t>Y..</w:t>
-      </w:r>
-      <w:proofErr w:type="gramEnd"/>
-      <w:r>
-        <w:rPr>
-          <w:lang w:val="en-US"/>
-        </w:rPr>
-        <w:t xml:space="preserve"> &amp; </w:t>
-      </w:r>
-      <w:proofErr w:type="spellStart"/>
-      <w:r>
-        <w:rPr>
-          <w:lang w:val="en-US"/>
-        </w:rPr>
-        <w:t>Larivière</w:t>
-      </w:r>
-      <w:proofErr w:type="spellEnd"/>
-      <w:r>
-        <w:rPr>
-          <w:lang w:val="en-US"/>
-        </w:rPr>
-        <w:t>. V. (2012). Changes in publication languages and citation practices and their effect on the scientific impact of Russian science (1993–2010). Journal of the American Society for Information Science and Technology. 63(7). 1411-1419.</w:t>
+        <w:t>Kirchik. O.. Gingras. Y.. &amp; Larivière. V. (2012). Changes in publication languages and citation practices and their effect on the scientific impact of Russian science (1993–2010). Journal of the American Society for Information Science and Technology. 63(7). 1411-1419.</w:t>
       </w:r>
     </w:p>
     <w:p>
@@ -19652,21 +18428,7 @@
         <w:rPr>
           <w:lang w:val="en-US"/>
         </w:rPr>
-        <w:t xml:space="preserve">Macháček. V. and </w:t>
-      </w:r>
-      <w:proofErr w:type="spellStart"/>
-      <w:r>
-        <w:rPr>
-          <w:lang w:val="en-US"/>
-        </w:rPr>
-        <w:t>Srholec</w:t>
-      </w:r>
-      <w:proofErr w:type="spellEnd"/>
-      <w:r>
-        <w:rPr>
-          <w:lang w:val="en-US"/>
-        </w:rPr>
-        <w:t>. M. (2017</w:t>
+        <w:t>Macháček. V. and Srholec. M. (2017</w:t>
       </w:r>
       <w:r>
         <w:rPr>
@@ -19692,21 +18454,7 @@
         <w:rPr>
           <w:lang w:val="en-US"/>
         </w:rPr>
-        <w:t xml:space="preserve">Macháček. V. and </w:t>
-      </w:r>
-      <w:proofErr w:type="spellStart"/>
-      <w:r>
-        <w:rPr>
-          <w:lang w:val="en-US"/>
-        </w:rPr>
-        <w:t>Srholec</w:t>
-      </w:r>
-      <w:proofErr w:type="spellEnd"/>
-      <w:r>
-        <w:rPr>
-          <w:lang w:val="en-US"/>
-        </w:rPr>
-        <w:t>. M. (2017</w:t>
+        <w:t>Macháček. V. and Srholec. M. (2017</w:t>
       </w:r>
       <w:r>
         <w:rPr>
@@ -19720,61 +18468,11 @@
         </w:rPr>
         <w:t xml:space="preserve">) </w:t>
       </w:r>
-      <w:proofErr w:type="spellStart"/>
-      <w:r>
-        <w:rPr>
-          <w:lang w:val="en-US"/>
-        </w:rPr>
-        <w:t>Místní</w:t>
-      </w:r>
-      <w:proofErr w:type="spellEnd"/>
-      <w:r>
-        <w:rPr>
-          <w:lang w:val="en-US"/>
-        </w:rPr>
-        <w:t xml:space="preserve"> </w:t>
-      </w:r>
-      <w:proofErr w:type="spellStart"/>
-      <w:r>
-        <w:rPr>
-          <w:lang w:val="en-US"/>
-        </w:rPr>
-        <w:t>časopisy</w:t>
-      </w:r>
-      <w:proofErr w:type="spellEnd"/>
-      <w:r>
-        <w:rPr>
-          <w:lang w:val="en-US"/>
-        </w:rPr>
-        <w:t xml:space="preserve"> </w:t>
-      </w:r>
-      <w:proofErr w:type="spellStart"/>
-      <w:r>
-        <w:rPr>
-          <w:lang w:val="en-US"/>
-        </w:rPr>
-        <w:t>ve</w:t>
-      </w:r>
-      <w:proofErr w:type="spellEnd"/>
-      <w:r>
-        <w:rPr>
-          <w:lang w:val="en-US"/>
-        </w:rPr>
-        <w:t xml:space="preserve"> </w:t>
-      </w:r>
-      <w:proofErr w:type="spellStart"/>
-      <w:r>
-        <w:rPr>
-          <w:lang w:val="en-US"/>
-        </w:rPr>
-        <w:t>Scopusu</w:t>
-      </w:r>
-      <w:proofErr w:type="spellEnd"/>
-      <w:r>
-        <w:rPr>
-          <w:lang w:val="en-US"/>
-        </w:rPr>
-        <w:t xml:space="preserve"> (in Czech)</w:t>
+      <w:r>
+        <w:rPr>
+          <w:lang w:val="en-US"/>
+        </w:rPr>
+        <w:t>Místní časopisy ve Scopusu (in Czech)</w:t>
       </w:r>
       <w:r>
         <w:rPr>
@@ -19806,21 +18504,7 @@
         <w:rPr>
           <w:lang w:val="en-US"/>
         </w:rPr>
-        <w:t xml:space="preserve">Macháček. V. and </w:t>
-      </w:r>
-      <w:proofErr w:type="spellStart"/>
-      <w:r>
-        <w:rPr>
-          <w:lang w:val="en-US"/>
-        </w:rPr>
-        <w:t>Srholec</w:t>
-      </w:r>
-      <w:proofErr w:type="spellEnd"/>
-      <w:r>
-        <w:rPr>
-          <w:lang w:val="en-US"/>
-        </w:rPr>
-        <w:t>. M. (2019) Globalization of Science: Evidence from Authors in Academic Journals by Country of Origin. 6/2019. Institute for Democracy and Economic Analysis (IDEA).</w:t>
+        <w:t>Macháček. V. and Srholec. M. (2019) Globalization of Science: Evidence from Authors in Academic Journals by Country of Origin. 6/2019. Institute for Democracy and Economic Analysis (IDEA).</w:t>
       </w:r>
     </w:p>
     <w:p>
@@ -19830,33 +18514,11 @@
           <w:lang w:val="en-US"/>
         </w:rPr>
       </w:pPr>
-      <w:proofErr w:type="spellStart"/>
-      <w:r>
-        <w:rPr>
-          <w:lang w:val="en-US"/>
-        </w:rPr>
-        <w:t>Moed</w:t>
-      </w:r>
-      <w:proofErr w:type="spellEnd"/>
-      <w:r>
-        <w:rPr>
-          <w:lang w:val="en-US"/>
-        </w:rPr>
-        <w:t xml:space="preserve">. H. (2002). Measuring China" s research performance using the Science Citation Index. </w:t>
-      </w:r>
-      <w:proofErr w:type="spellStart"/>
-      <w:r>
-        <w:rPr>
-          <w:lang w:val="en-US"/>
-        </w:rPr>
-        <w:t>Scientometrics</w:t>
-      </w:r>
-      <w:proofErr w:type="spellEnd"/>
-      <w:r>
-        <w:rPr>
-          <w:lang w:val="en-US"/>
-        </w:rPr>
-        <w:t>. 53(3). 281-296.</w:t>
+      <w:r>
+        <w:rPr>
+          <w:lang w:val="en-US"/>
+        </w:rPr>
+        <w:t>Moed. H. (2002). Measuring China" s research performance using the Science Citation Index. Scientometrics. 53(3). 281-296.</w:t>
       </w:r>
     </w:p>
     <w:p>
@@ -19866,33 +18528,11 @@
           <w:lang w:val="en-US"/>
         </w:rPr>
       </w:pPr>
-      <w:proofErr w:type="spellStart"/>
-      <w:r>
-        <w:rPr>
-          <w:lang w:val="en-US"/>
-        </w:rPr>
-        <w:t>Moed</w:t>
-      </w:r>
-      <w:proofErr w:type="spellEnd"/>
-      <w:r>
-        <w:rPr>
-          <w:lang w:val="en-US"/>
-        </w:rPr>
-        <w:t xml:space="preserve">, H. F. (2010). Measuring contextual citation impact of scientific journals. Journal of </w:t>
-      </w:r>
-      <w:proofErr w:type="spellStart"/>
-      <w:r>
-        <w:rPr>
-          <w:lang w:val="en-US"/>
-        </w:rPr>
-        <w:t>informetrics</w:t>
-      </w:r>
-      <w:proofErr w:type="spellEnd"/>
-      <w:r>
-        <w:rPr>
-          <w:lang w:val="en-US"/>
-        </w:rPr>
-        <w:t>, 4(3), 265-277.</w:t>
+      <w:r>
+        <w:rPr>
+          <w:lang w:val="en-US"/>
+        </w:rPr>
+        <w:t>Moed, H. F. (2010). Measuring contextual citation impact of scientific journals. Journal of informetrics, 4(3), 265-277.</w:t>
       </w:r>
     </w:p>
     <w:p>
@@ -19902,89 +18542,11 @@
           <w:lang w:val="en-US"/>
         </w:rPr>
       </w:pPr>
-      <w:proofErr w:type="spellStart"/>
-      <w:r>
-        <w:rPr>
-          <w:lang w:val="en-US"/>
-        </w:rPr>
-        <w:t>Moed</w:t>
-      </w:r>
-      <w:proofErr w:type="spellEnd"/>
-      <w:r>
-        <w:rPr>
-          <w:lang w:val="en-US"/>
-        </w:rPr>
-        <w:t xml:space="preserve">. H. </w:t>
-      </w:r>
-      <w:proofErr w:type="gramStart"/>
-      <w:r>
-        <w:rPr>
-          <w:lang w:val="en-US"/>
-        </w:rPr>
-        <w:t>F..</w:t>
-      </w:r>
-      <w:proofErr w:type="gramEnd"/>
-      <w:r>
-        <w:rPr>
-          <w:lang w:val="en-US"/>
-        </w:rPr>
-        <w:t xml:space="preserve"> </w:t>
-      </w:r>
-      <w:proofErr w:type="spellStart"/>
-      <w:r>
-        <w:rPr>
-          <w:lang w:val="en-US"/>
-        </w:rPr>
-        <w:t>Markusova</w:t>
-      </w:r>
-      <w:proofErr w:type="spellEnd"/>
-      <w:r>
-        <w:rPr>
-          <w:lang w:val="en-US"/>
-        </w:rPr>
-        <w:t xml:space="preserve">. </w:t>
-      </w:r>
-      <w:proofErr w:type="gramStart"/>
-      <w:r>
-        <w:rPr>
-          <w:lang w:val="en-US"/>
-        </w:rPr>
-        <w:t>V..</w:t>
-      </w:r>
-      <w:proofErr w:type="gramEnd"/>
-      <w:r>
-        <w:rPr>
-          <w:lang w:val="en-US"/>
-        </w:rPr>
-        <w:t xml:space="preserve"> &amp; </w:t>
-      </w:r>
-      <w:proofErr w:type="spellStart"/>
-      <w:r>
-        <w:rPr>
-          <w:lang w:val="en-US"/>
-        </w:rPr>
-        <w:t>Akoev</w:t>
-      </w:r>
-      <w:proofErr w:type="spellEnd"/>
-      <w:r>
-        <w:rPr>
-          <w:lang w:val="en-US"/>
-        </w:rPr>
-        <w:t xml:space="preserve">. M. (2018). Trends in Russian research output indexed in Scopus and Web of Science. </w:t>
-      </w:r>
-      <w:proofErr w:type="spellStart"/>
-      <w:r>
-        <w:rPr>
-          <w:lang w:val="en-US"/>
-        </w:rPr>
-        <w:t>Scientometrics</w:t>
-      </w:r>
-      <w:proofErr w:type="spellEnd"/>
-      <w:r>
-        <w:rPr>
-          <w:lang w:val="en-US"/>
-        </w:rPr>
-        <w:t>. 116(2). 1153-1180.</w:t>
+      <w:r>
+        <w:rPr>
+          <w:lang w:val="en-US"/>
+        </w:rPr>
+        <w:t>Moed. H. F.. Markusova. V.. &amp; Akoev. M. (2018). Trends in Russian research output indexed in Scopus and Web of Science. Scientometrics. 116(2). 1153-1180.</w:t>
       </w:r>
     </w:p>
     <w:p>
@@ -19994,47 +18556,11 @@
           <w:lang w:val="en-US"/>
         </w:rPr>
       </w:pPr>
-      <w:proofErr w:type="spellStart"/>
-      <w:r>
-        <w:rPr>
-          <w:lang w:val="en-US"/>
-        </w:rPr>
-        <w:t>Mongeon</w:t>
-      </w:r>
-      <w:proofErr w:type="spellEnd"/>
-      <w:r>
-        <w:rPr>
-          <w:lang w:val="en-US"/>
-        </w:rPr>
-        <w:t xml:space="preserve">. </w:t>
-      </w:r>
-      <w:proofErr w:type="gramStart"/>
-      <w:r>
-        <w:rPr>
-          <w:lang w:val="en-US"/>
-        </w:rPr>
-        <w:t>P..</w:t>
-      </w:r>
-      <w:proofErr w:type="gramEnd"/>
-      <w:r>
-        <w:rPr>
-          <w:lang w:val="en-US"/>
-        </w:rPr>
-        <w:t xml:space="preserve"> &amp; Paul-Hus. A. (2016). The journal coverage of Web of Science and Scopus: a comparative analysis. </w:t>
-      </w:r>
-      <w:proofErr w:type="spellStart"/>
-      <w:r>
-        <w:rPr>
-          <w:lang w:val="en-US"/>
-        </w:rPr>
-        <w:t>Scientometrics</w:t>
-      </w:r>
-      <w:proofErr w:type="spellEnd"/>
-      <w:r>
-        <w:rPr>
-          <w:lang w:val="en-US"/>
-        </w:rPr>
-        <w:t>. 106(1). 213-228.</w:t>
+      <w:r>
+        <w:rPr>
+          <w:lang w:val="en-US"/>
+        </w:rPr>
+        <w:t>Mongeon. P.. &amp; Paul-Hus. A. (2016). The journal coverage of Web of Science and Scopus: a comparative analysis. Scientometrics. 106(1). 213-228.</w:t>
       </w:r>
     </w:p>
     <w:p>
@@ -20044,61 +18570,11 @@
           <w:lang w:val="en-US"/>
         </w:rPr>
       </w:pPr>
-      <w:proofErr w:type="spellStart"/>
-      <w:r>
-        <w:rPr>
-          <w:lang w:val="en-US"/>
-        </w:rPr>
-        <w:t>Ràfols</w:t>
-      </w:r>
-      <w:proofErr w:type="spellEnd"/>
-      <w:r>
-        <w:rPr>
-          <w:lang w:val="en-US"/>
-        </w:rPr>
-        <w:t xml:space="preserve">, I., </w:t>
-      </w:r>
-      <w:proofErr w:type="spellStart"/>
-      <w:r>
-        <w:rPr>
-          <w:lang w:val="en-US"/>
-        </w:rPr>
-        <w:t>Molas-Gallart</w:t>
-      </w:r>
-      <w:proofErr w:type="spellEnd"/>
-      <w:r>
-        <w:rPr>
-          <w:lang w:val="en-US"/>
-        </w:rPr>
-        <w:t xml:space="preserve">, J., </w:t>
-      </w:r>
-      <w:proofErr w:type="spellStart"/>
-      <w:r>
-        <w:rPr>
-          <w:lang w:val="en-US"/>
-        </w:rPr>
-        <w:t>Chavarro</w:t>
-      </w:r>
-      <w:proofErr w:type="spellEnd"/>
-      <w:r>
-        <w:rPr>
-          <w:lang w:val="en-US"/>
-        </w:rPr>
-        <w:t>, D. A., &amp; Robinson-Garcia, N. (2016). On the dominance of quantitative evaluation in ‘</w:t>
-      </w:r>
-      <w:proofErr w:type="spellStart"/>
-      <w:r>
-        <w:rPr>
-          <w:lang w:val="en-US"/>
-        </w:rPr>
-        <w:t>peripheral’countries</w:t>
-      </w:r>
-      <w:proofErr w:type="spellEnd"/>
-      <w:r>
-        <w:rPr>
-          <w:lang w:val="en-US"/>
-        </w:rPr>
-        <w:t>: Auditing research with technologies of distance. Available at SSRN 2818335.</w:t>
+      <w:r>
+        <w:rPr>
+          <w:lang w:val="en-US"/>
+        </w:rPr>
+        <w:t>Ràfols, I., Molas-Gallart, J., Chavarro, D. A., &amp; Robinson-Garcia, N. (2016). On the dominance of quantitative evaluation in ‘peripheral’countries: Auditing research with technologies of distance. Available at SSRN 2818335.</w:t>
       </w:r>
     </w:p>
     <w:p>
@@ -20108,61 +18584,11 @@
           <w:lang w:val="en-US"/>
         </w:rPr>
       </w:pPr>
-      <w:proofErr w:type="spellStart"/>
-      <w:r>
-        <w:rPr>
-          <w:lang w:val="en-US"/>
-        </w:rPr>
-        <w:t>Rijcke</w:t>
-      </w:r>
-      <w:proofErr w:type="spellEnd"/>
-      <w:r>
-        <w:rPr>
-          <w:lang w:val="en-US"/>
-        </w:rPr>
-        <w:t xml:space="preserve">, S. D., </w:t>
-      </w:r>
-      <w:proofErr w:type="spellStart"/>
-      <w:r>
-        <w:rPr>
-          <w:lang w:val="en-US"/>
-        </w:rPr>
-        <w:t>Wouters</w:t>
-      </w:r>
-      <w:proofErr w:type="spellEnd"/>
-      <w:r>
-        <w:rPr>
-          <w:lang w:val="en-US"/>
-        </w:rPr>
-        <w:t xml:space="preserve">, P. F., </w:t>
-      </w:r>
-      <w:proofErr w:type="spellStart"/>
-      <w:r>
-        <w:rPr>
-          <w:lang w:val="en-US"/>
-        </w:rPr>
-        <w:t>Rushforth</w:t>
-      </w:r>
-      <w:proofErr w:type="spellEnd"/>
-      <w:r>
-        <w:rPr>
-          <w:lang w:val="en-US"/>
-        </w:rPr>
-        <w:t xml:space="preserve">, A. D., Franssen, T. P., &amp; </w:t>
-      </w:r>
-      <w:proofErr w:type="spellStart"/>
-      <w:r>
-        <w:rPr>
-          <w:lang w:val="en-US"/>
-        </w:rPr>
-        <w:t>Hammarfelt</w:t>
-      </w:r>
-      <w:proofErr w:type="spellEnd"/>
-      <w:r>
-        <w:rPr>
-          <w:lang w:val="en-US"/>
-        </w:rPr>
-        <w:t>, B. (2016). Evaluation practices and effects of indicator use—a literature review. Research Evaluation, 25(2), 161-169.</w:t>
+      <w:r>
+        <w:rPr>
+          <w:lang w:val="en-US"/>
+        </w:rPr>
+        <w:t>Rijcke, S. D., Wouters, P. F., Rushforth, A. D., Franssen, T. P., &amp; Hammarfelt, B. (2016). Evaluation practices and effects of indicator use—a literature review. Research Evaluation, 25(2), 161-169.</w:t>
       </w:r>
     </w:p>
     <w:p>
@@ -20228,21 +18654,7 @@
         <w:rPr>
           <w:lang w:val="en-US"/>
         </w:rPr>
-        <w:t xml:space="preserve">Wang, Q., &amp; Waltman, L. (2016). Large-scale analysis of the accuracy of the journal classification systems of Web of Science and Scopus. Journal of </w:t>
-      </w:r>
-      <w:proofErr w:type="spellStart"/>
-      <w:r>
-        <w:rPr>
-          <w:lang w:val="en-US"/>
-        </w:rPr>
-        <w:t>Informetrics</w:t>
-      </w:r>
-      <w:proofErr w:type="spellEnd"/>
-      <w:r>
-        <w:rPr>
-          <w:lang w:val="en-US"/>
-        </w:rPr>
-        <w:t>, 10(2), 347-364.</w:t>
+        <w:t>Wang, Q., &amp; Waltman, L. (2016). Large-scale analysis of the accuracy of the journal classification systems of Web of Science and Scopus. Journal of Informetrics, 10(2), 347-364.</w:t>
       </w:r>
     </w:p>
     <w:p>
@@ -20256,63 +18668,7 @@
         <w:rPr>
           <w:lang w:val="en-US"/>
         </w:rPr>
-        <w:t xml:space="preserve">Waltman, L., </w:t>
-      </w:r>
-      <w:proofErr w:type="spellStart"/>
-      <w:r>
-        <w:rPr>
-          <w:lang w:val="en-US"/>
-        </w:rPr>
-        <w:t>Tijssen</w:t>
-      </w:r>
-      <w:proofErr w:type="spellEnd"/>
-      <w:r>
-        <w:rPr>
-          <w:lang w:val="en-US"/>
-        </w:rPr>
-        <w:t xml:space="preserve">, R. J., &amp; van Eck, N. J. (2011). </w:t>
-      </w:r>
-      <w:proofErr w:type="spellStart"/>
-      <w:r>
-        <w:rPr>
-          <w:lang w:val="en-US"/>
-        </w:rPr>
-        <w:t>Globalisation</w:t>
-      </w:r>
-      <w:proofErr w:type="spellEnd"/>
-      <w:r>
-        <w:rPr>
-          <w:lang w:val="en-US"/>
-        </w:rPr>
-        <w:t xml:space="preserve"> of science in </w:t>
-      </w:r>
-      <w:proofErr w:type="spellStart"/>
-      <w:r>
-        <w:rPr>
-          <w:lang w:val="en-US"/>
-        </w:rPr>
-        <w:t>kilometres</w:t>
-      </w:r>
-      <w:proofErr w:type="spellEnd"/>
-      <w:r>
-        <w:rPr>
-          <w:lang w:val="en-US"/>
-        </w:rPr>
-        <w:t xml:space="preserve">. Journal of </w:t>
-      </w:r>
-      <w:proofErr w:type="spellStart"/>
-      <w:r>
-        <w:rPr>
-          <w:lang w:val="en-US"/>
-        </w:rPr>
-        <w:t>informetrics</w:t>
-      </w:r>
-      <w:proofErr w:type="spellEnd"/>
-      <w:r>
-        <w:rPr>
-          <w:lang w:val="en-US"/>
-        </w:rPr>
-        <w:t>, 5(4), 574-582.</w:t>
+        <w:t>Waltman, L., Tijssen, R. J., &amp; van Eck, N. J. (2011). Globalisation of science in kilometres. Journal of informetrics, 5(4), 574-582.</w:t>
       </w:r>
     </w:p>
     <w:p>
@@ -20347,19 +18703,11 @@
         </w:rPr>
         <w:t>th</w:t>
       </w:r>
-      <w:proofErr w:type="gramStart"/>
-      <w:r>
-        <w:rPr>
-          <w:lang w:val="en-US"/>
-        </w:rPr>
-        <w:t xml:space="preserve"> 2018</w:t>
-      </w:r>
-      <w:proofErr w:type="gramEnd"/>
-      <w:r>
-        <w:rPr>
-          <w:lang w:val="en-US"/>
-        </w:rPr>
-        <w:t xml:space="preserve">.  Available at: </w:t>
+      <w:r>
+        <w:rPr>
+          <w:lang w:val="en-US"/>
+        </w:rPr>
+        <w:t xml:space="preserve"> 2018.  Available at: </w:t>
       </w:r>
       <w:hyperlink r:id="rId19" w:history="1">
         <w:r>
@@ -20403,63 +18751,7 @@
         <w:rPr>
           <w:lang w:val="en-US"/>
         </w:rPr>
-        <w:t xml:space="preserve">Wagner. C. </w:t>
-      </w:r>
-      <w:proofErr w:type="gramStart"/>
-      <w:r>
-        <w:rPr>
-          <w:lang w:val="en-US"/>
-        </w:rPr>
-        <w:t>S..</w:t>
-      </w:r>
-      <w:proofErr w:type="gramEnd"/>
-      <w:r>
-        <w:rPr>
-          <w:lang w:val="en-US"/>
-        </w:rPr>
-        <w:t xml:space="preserve"> Park. H. </w:t>
-      </w:r>
-      <w:proofErr w:type="gramStart"/>
-      <w:r>
-        <w:rPr>
-          <w:lang w:val="en-US"/>
-        </w:rPr>
-        <w:t>W..</w:t>
-      </w:r>
-      <w:proofErr w:type="gramEnd"/>
-      <w:r>
-        <w:rPr>
-          <w:lang w:val="en-US"/>
-        </w:rPr>
-        <w:t xml:space="preserve"> &amp; </w:t>
-      </w:r>
-      <w:proofErr w:type="spellStart"/>
-      <w:r>
-        <w:rPr>
-          <w:lang w:val="en-US"/>
-        </w:rPr>
-        <w:t>Leydesdorff</w:t>
-      </w:r>
-      <w:proofErr w:type="spellEnd"/>
-      <w:r>
-        <w:rPr>
-          <w:lang w:val="en-US"/>
-        </w:rPr>
-        <w:t xml:space="preserve">. L. (2015). The continuing growth of global cooperation networks in research: A conundrum for national governments. </w:t>
-      </w:r>
-      <w:proofErr w:type="spellStart"/>
-      <w:r>
-        <w:rPr>
-          <w:lang w:val="en-US"/>
-        </w:rPr>
-        <w:t>PLoS</w:t>
-      </w:r>
-      <w:proofErr w:type="spellEnd"/>
-      <w:r>
-        <w:rPr>
-          <w:lang w:val="en-US"/>
-        </w:rPr>
-        <w:t xml:space="preserve"> One. 10(7). e0131816.</w:t>
+        <w:t>Wagner. C. S.. Park. H. W.. &amp; Leydesdorff. L. (2015). The continuing growth of global cooperation networks in research: A conundrum for national governments. PLoS One. 10(7). e0131816.</w:t>
       </w:r>
     </w:p>
     <w:p>
@@ -20473,21 +18765,7 @@
         <w:rPr>
           <w:lang w:val="en-US"/>
         </w:rPr>
-        <w:t xml:space="preserve">Whitley, R., &amp; </w:t>
-      </w:r>
-      <w:proofErr w:type="spellStart"/>
-      <w:r>
-        <w:rPr>
-          <w:lang w:val="en-US"/>
-        </w:rPr>
-        <w:t>Gläser</w:t>
-      </w:r>
-      <w:proofErr w:type="spellEnd"/>
-      <w:r>
-        <w:rPr>
-          <w:lang w:val="en-US"/>
-        </w:rPr>
-        <w:t>, J. (2007). The changing governance of the sciences. Sociology of the sciences yearbook, 26.</w:t>
+        <w:t>Whitley, R., &amp; Gläser, J. (2007). The changing governance of the sciences. Sociology of the sciences yearbook, 26.</w:t>
       </w:r>
     </w:p>
     <w:p>
@@ -20497,19 +18775,11 @@
           <w:lang w:val="en-US"/>
         </w:rPr>
       </w:pPr>
-      <w:proofErr w:type="spellStart"/>
-      <w:r>
-        <w:rPr>
-          <w:lang w:val="en-US"/>
-        </w:rPr>
-        <w:t>Wilsdon</w:t>
-      </w:r>
-      <w:proofErr w:type="spellEnd"/>
-      <w:r>
-        <w:rPr>
-          <w:lang w:val="en-US"/>
-        </w:rPr>
-        <w:t>. J. (2011). Knowledge. networks and nations: Global scientific collaboration in the 21st century.</w:t>
+      <w:r>
+        <w:rPr>
+          <w:lang w:val="en-US"/>
+        </w:rPr>
+        <w:t>Wilsdon. J. (2011). Knowledge. networks and nations: Global scientific collaboration in the 21st century.</w:t>
       </w:r>
     </w:p>
     <w:p>
@@ -20519,61 +18789,11 @@
           <w:lang w:val="en-US"/>
         </w:rPr>
       </w:pPr>
-      <w:proofErr w:type="spellStart"/>
-      <w:r>
-        <w:rPr>
-          <w:lang w:val="en-US"/>
-        </w:rPr>
-        <w:t>Zitt</w:t>
-      </w:r>
-      <w:proofErr w:type="spellEnd"/>
-      <w:r>
-        <w:rPr>
-          <w:lang w:val="en-US"/>
-        </w:rPr>
-        <w:t xml:space="preserve">. </w:t>
-      </w:r>
-      <w:proofErr w:type="gramStart"/>
-      <w:r>
-        <w:rPr>
-          <w:lang w:val="en-US"/>
-        </w:rPr>
-        <w:t>M..</w:t>
-      </w:r>
-      <w:proofErr w:type="gramEnd"/>
-      <w:r>
-        <w:rPr>
-          <w:lang w:val="en-US"/>
-        </w:rPr>
-        <w:t xml:space="preserve"> &amp; </w:t>
-      </w:r>
-      <w:proofErr w:type="spellStart"/>
-      <w:r>
-        <w:rPr>
-          <w:lang w:val="en-US"/>
-        </w:rPr>
-        <w:t>Bassecoulard</w:t>
-      </w:r>
-      <w:proofErr w:type="spellEnd"/>
-      <w:r>
-        <w:rPr>
-          <w:lang w:val="en-US"/>
-        </w:rPr>
-        <w:t xml:space="preserve">. E. (1998). Internationalization of scientific journals: a measurement based on publication and citation scope. </w:t>
-      </w:r>
-      <w:proofErr w:type="spellStart"/>
-      <w:r>
-        <w:rPr>
-          <w:lang w:val="en-US"/>
-        </w:rPr>
-        <w:t>Scientometrics</w:t>
-      </w:r>
-      <w:proofErr w:type="spellEnd"/>
-      <w:r>
-        <w:rPr>
-          <w:lang w:val="en-US"/>
-        </w:rPr>
-        <w:t>. 41(1-2). 255-271.</w:t>
+      <w:r>
+        <w:rPr>
+          <w:lang w:val="en-US"/>
+        </w:rPr>
+        <w:t>Zitt. M.. &amp; Bassecoulard. E. (1998). Internationalization of scientific journals: a measurement based on publication and citation scope. Scientometrics. 41(1-2). 255-271.</w:t>
       </w:r>
     </w:p>
     <w:p>
@@ -20583,61 +18803,11 @@
           <w:lang w:val="en-US"/>
         </w:rPr>
       </w:pPr>
-      <w:proofErr w:type="spellStart"/>
-      <w:r>
-        <w:rPr>
-          <w:lang w:val="en-US"/>
-        </w:rPr>
-        <w:t>Zitt</w:t>
-      </w:r>
-      <w:proofErr w:type="spellEnd"/>
-      <w:r>
-        <w:rPr>
-          <w:lang w:val="en-US"/>
-        </w:rPr>
-        <w:t xml:space="preserve">. </w:t>
-      </w:r>
-      <w:proofErr w:type="gramStart"/>
-      <w:r>
-        <w:rPr>
-          <w:lang w:val="en-US"/>
-        </w:rPr>
-        <w:t>M..</w:t>
-      </w:r>
-      <w:proofErr w:type="gramEnd"/>
-      <w:r>
-        <w:rPr>
-          <w:lang w:val="en-US"/>
-        </w:rPr>
-        <w:t xml:space="preserve"> &amp; </w:t>
-      </w:r>
-      <w:proofErr w:type="spellStart"/>
-      <w:r>
-        <w:rPr>
-          <w:lang w:val="en-US"/>
-        </w:rPr>
-        <w:t>Bassecoulard</w:t>
-      </w:r>
-      <w:proofErr w:type="spellEnd"/>
-      <w:r>
-        <w:rPr>
-          <w:lang w:val="en-US"/>
-        </w:rPr>
-        <w:t xml:space="preserve">. E. (1999). Internationalization of communication a view on the evolution of scientific journals. </w:t>
-      </w:r>
-      <w:proofErr w:type="spellStart"/>
-      <w:r>
-        <w:rPr>
-          <w:lang w:val="en-US"/>
-        </w:rPr>
-        <w:t>Scientometrics</w:t>
-      </w:r>
-      <w:proofErr w:type="spellEnd"/>
-      <w:r>
-        <w:rPr>
-          <w:lang w:val="en-US"/>
-        </w:rPr>
-        <w:t>. 46(3). 669-685.</w:t>
+      <w:r>
+        <w:rPr>
+          <w:lang w:val="en-US"/>
+        </w:rPr>
+        <w:t>Zitt. M.. &amp; Bassecoulard. E. (1999). Internationalization of communication a view on the evolution of scientific journals. Scientometrics. 46(3). 669-685.</w:t>
       </w:r>
     </w:p>
     <w:p>
@@ -20647,62 +18817,12 @@
           <w:lang w:val="en-US"/>
         </w:rPr>
       </w:pPr>
-      <w:proofErr w:type="spellStart"/>
       <w:r>
         <w:rPr>
           <w:lang w:val="en-US"/>
         </w:rPr>
         <w:lastRenderedPageBreak/>
-        <w:t>Zitt</w:t>
-      </w:r>
-      <w:proofErr w:type="spellEnd"/>
-      <w:r>
-        <w:rPr>
-          <w:lang w:val="en-US"/>
-        </w:rPr>
-        <w:t xml:space="preserve">. </w:t>
-      </w:r>
-      <w:proofErr w:type="gramStart"/>
-      <w:r>
-        <w:rPr>
-          <w:lang w:val="en-US"/>
-        </w:rPr>
-        <w:t>M..</w:t>
-      </w:r>
-      <w:proofErr w:type="gramEnd"/>
-      <w:r>
-        <w:rPr>
-          <w:lang w:val="en-US"/>
-        </w:rPr>
-        <w:t xml:space="preserve"> &amp; </w:t>
-      </w:r>
-      <w:proofErr w:type="spellStart"/>
-      <w:r>
-        <w:rPr>
-          <w:lang w:val="en-US"/>
-        </w:rPr>
-        <w:t>Bassecoulard</w:t>
-      </w:r>
-      <w:proofErr w:type="spellEnd"/>
-      <w:r>
-        <w:rPr>
-          <w:lang w:val="en-US"/>
-        </w:rPr>
-        <w:t xml:space="preserve">. E. (2004). </w:t>
-      </w:r>
-      <w:proofErr w:type="spellStart"/>
-      <w:r>
-        <w:rPr>
-          <w:lang w:val="en-US"/>
-        </w:rPr>
-        <w:t>Internationalisation</w:t>
-      </w:r>
-      <w:proofErr w:type="spellEnd"/>
-      <w:r>
-        <w:rPr>
-          <w:lang w:val="en-US"/>
-        </w:rPr>
-        <w:t xml:space="preserve"> in science in the prism of bibliometric indicators. In Handbook of quantitative science and technology research (pp. 407-436). Springer. Dordrecht.</w:t>
+        <w:t>Zitt. M.. &amp; Bassecoulard. E. (2004). Internationalisation in science in the prism of bibliometric indicators. In Handbook of quantitative science and technology research (pp. 407-436). Springer. Dordrecht.</w:t>
       </w:r>
     </w:p>
     <w:p>
@@ -20712,47 +18832,11 @@
           <w:lang w:val="en-US"/>
         </w:rPr>
       </w:pPr>
-      <w:proofErr w:type="spellStart"/>
-      <w:r>
-        <w:rPr>
-          <w:lang w:val="en-US"/>
-        </w:rPr>
-        <w:t>Zitt</w:t>
-      </w:r>
-      <w:proofErr w:type="spellEnd"/>
-      <w:r>
-        <w:rPr>
-          <w:lang w:val="en-US"/>
-        </w:rPr>
-        <w:t xml:space="preserve">. </w:t>
-      </w:r>
-      <w:proofErr w:type="gramStart"/>
-      <w:r>
-        <w:rPr>
-          <w:lang w:val="en-US"/>
-        </w:rPr>
-        <w:t>M..</w:t>
-      </w:r>
-      <w:proofErr w:type="gramEnd"/>
-      <w:r>
-        <w:rPr>
-          <w:lang w:val="en-US"/>
-        </w:rPr>
-        <w:t xml:space="preserve"> Perrot. </w:t>
-      </w:r>
-      <w:proofErr w:type="gramStart"/>
-      <w:r>
-        <w:rPr>
-          <w:lang w:val="en-US"/>
-        </w:rPr>
-        <w:t>F..</w:t>
-      </w:r>
-      <w:proofErr w:type="gramEnd"/>
-      <w:r>
-        <w:rPr>
-          <w:lang w:val="en-US"/>
-        </w:rPr>
-        <w:t xml:space="preserve"> &amp; Barré. R. (1998). The transition from “national” to “transnational” model and related measures of countries' performance. Journal of the American Society for Information Science. 49(1). 30-42.</w:t>
+      <w:r>
+        <w:rPr>
+          <w:lang w:val="en-US"/>
+        </w:rPr>
+        <w:t>Zitt. M.. Perrot. F.. &amp; Barré. R. (1998). The transition from “national” to “transnational” model and related measures of countries' performance. Journal of the American Society for Information Science. 49(1). 30-42.</w:t>
       </w:r>
     </w:p>
     <w:p>
@@ -20766,49 +18850,7 @@
         <w:rPr>
           <w:lang w:val="en-US"/>
         </w:rPr>
-        <w:t xml:space="preserve">Zhou. </w:t>
-      </w:r>
-      <w:proofErr w:type="gramStart"/>
-      <w:r>
-        <w:rPr>
-          <w:lang w:val="en-US"/>
-        </w:rPr>
-        <w:t>P..</w:t>
-      </w:r>
-      <w:proofErr w:type="gramEnd"/>
-      <w:r>
-        <w:rPr>
-          <w:lang w:val="en-US"/>
-        </w:rPr>
-        <w:t xml:space="preserve"> &amp; </w:t>
-      </w:r>
-      <w:proofErr w:type="spellStart"/>
-      <w:r>
-        <w:rPr>
-          <w:lang w:val="en-US"/>
-        </w:rPr>
-        <w:t>Glänzel</w:t>
-      </w:r>
-      <w:proofErr w:type="spellEnd"/>
-      <w:r>
-        <w:rPr>
-          <w:lang w:val="en-US"/>
-        </w:rPr>
-        <w:t xml:space="preserve">. W. (2010). In-depth analysis on China’s international cooperation in science. </w:t>
-      </w:r>
-      <w:proofErr w:type="spellStart"/>
-      <w:r>
-        <w:rPr>
-          <w:lang w:val="en-US"/>
-        </w:rPr>
-        <w:t>Scientometrics</w:t>
-      </w:r>
-      <w:proofErr w:type="spellEnd"/>
-      <w:r>
-        <w:rPr>
-          <w:lang w:val="en-US"/>
-        </w:rPr>
-        <w:t>. 82(3). 597-612.</w:t>
+        <w:t>Zhou. P.. &amp; Glänzel. W. (2010). In-depth analysis on China’s international cooperation in science. Scientometrics. 82(3). 597-612.</w:t>
       </w:r>
     </w:p>
     <w:p>
@@ -20822,21 +18864,7 @@
         <w:rPr>
           <w:lang w:val="en-US"/>
         </w:rPr>
-        <w:t xml:space="preserve">Zhou, P., &amp; </w:t>
-      </w:r>
-      <w:proofErr w:type="spellStart"/>
-      <w:r>
-        <w:rPr>
-          <w:lang w:val="en-US"/>
-        </w:rPr>
-        <w:t>Leydesdorff</w:t>
-      </w:r>
-      <w:proofErr w:type="spellEnd"/>
-      <w:r>
-        <w:rPr>
-          <w:lang w:val="en-US"/>
-        </w:rPr>
-        <w:t>, L. (2006). The emergence of China as a leading nation in science. Research policy, 35(1), 83-104.</w:t>
+        <w:t>Zhou, P., &amp; Leydesdorff, L. (2006). The emergence of China as a leading nation in science. Research policy, 35(1), 83-104.</w:t>
       </w:r>
       <w:r>
         <w:rPr>
@@ -20945,7 +18973,6 @@
                 <w:lang w:val="en-US"/>
               </w:rPr>
             </w:pPr>
-            <w:proofErr w:type="spellStart"/>
             <w:r>
               <w:rPr>
                 <w:i/>
@@ -20953,7 +18980,6 @@
               </w:rPr>
               <w:t>euclid</w:t>
             </w:r>
-            <w:proofErr w:type="spellEnd"/>
           </w:p>
         </w:tc>
         <w:tc>
@@ -21001,7 +19027,6 @@
                 <w:lang w:val="en-US"/>
               </w:rPr>
             </w:pPr>
-            <w:proofErr w:type="spellStart"/>
             <w:r>
               <w:rPr>
                 <w:i/>
@@ -21009,7 +19034,6 @@
               </w:rPr>
               <w:t>GiniSimpson</w:t>
             </w:r>
-            <w:proofErr w:type="spellEnd"/>
           </w:p>
         </w:tc>
         <w:tc>
@@ -21084,7 +19108,6 @@
                 <w:lang w:val="en-US"/>
               </w:rPr>
             </w:pPr>
-            <w:proofErr w:type="spellStart"/>
             <w:r>
               <w:rPr>
                 <w:i/>
@@ -21092,7 +19115,6 @@
               </w:rPr>
               <w:t>sEnglish</w:t>
             </w:r>
-            <w:proofErr w:type="spellEnd"/>
           </w:p>
         </w:tc>
         <w:tc>
@@ -21113,7 +19135,6 @@
                 <w:lang w:val="en-US"/>
               </w:rPr>
             </w:pPr>
-            <w:proofErr w:type="spellStart"/>
             <w:r>
               <w:rPr>
                 <w:i/>
@@ -21121,7 +19142,6 @@
               </w:rPr>
               <w:t>localShare</w:t>
             </w:r>
-            <w:proofErr w:type="spellEnd"/>
           </w:p>
         </w:tc>
       </w:tr>
@@ -21148,7 +19168,6 @@
                 <w:lang w:val="en-US"/>
               </w:rPr>
             </w:pPr>
-            <w:proofErr w:type="spellStart"/>
             <w:r>
               <w:rPr>
                 <w:b/>
@@ -21157,7 +19176,6 @@
               </w:rPr>
               <w:t>euclid</w:t>
             </w:r>
-            <w:proofErr w:type="spellEnd"/>
           </w:p>
         </w:tc>
         <w:tc>
@@ -21560,7 +19578,6 @@
                 <w:lang w:val="en-US"/>
               </w:rPr>
             </w:pPr>
-            <w:proofErr w:type="spellStart"/>
             <w:r>
               <w:rPr>
                 <w:i/>
@@ -21568,7 +19585,6 @@
               </w:rPr>
               <w:t>GiniSimpson</w:t>
             </w:r>
-            <w:proofErr w:type="spellEnd"/>
           </w:p>
         </w:tc>
         <w:tc>
@@ -22126,7 +20142,6 @@
                 <w:lang w:val="en-US"/>
               </w:rPr>
             </w:pPr>
-            <w:proofErr w:type="spellStart"/>
             <w:r>
               <w:rPr>
                 <w:i/>
@@ -22134,7 +20149,6 @@
               </w:rPr>
               <w:t>sEnglish</w:t>
             </w:r>
-            <w:proofErr w:type="spellEnd"/>
           </w:p>
         </w:tc>
         <w:tc>
@@ -22317,7 +20331,6 @@
                 <w:lang w:val="en-US"/>
               </w:rPr>
             </w:pPr>
-            <w:proofErr w:type="spellStart"/>
             <w:r>
               <w:rPr>
                 <w:i/>
@@ -22325,7 +20338,6 @@
               </w:rPr>
               <w:t>localShare</w:t>
             </w:r>
-            <w:proofErr w:type="spellEnd"/>
           </w:p>
         </w:tc>
         <w:tc>
@@ -22678,21 +20690,7 @@
         <w:rPr>
           <w:lang w:val="en-US"/>
         </w:rPr>
-        <w:t xml:space="preserve">disciplines are computed for each discipline. The results will differ for benchmark-based indicators that </w:t>
-      </w:r>
-      <w:proofErr w:type="gramStart"/>
-      <w:r>
-        <w:rPr>
-          <w:lang w:val="en-US"/>
-        </w:rPr>
-        <w:t>take into account</w:t>
-      </w:r>
-      <w:proofErr w:type="gramEnd"/>
-      <w:r>
-        <w:rPr>
-          <w:lang w:val="en-US"/>
-        </w:rPr>
-        <w:t xml:space="preserve"> the distribution of authors in the discipline.</w:t>
+        <w:t>disciplines are computed for each discipline. The results will differ for benchmark-based indicators that take into account the distribution of authors in the discipline.</w:t>
       </w:r>
     </w:p>
     <w:p>
@@ -22900,12 +20898,7 @@
         <w:t>is gratefully acknowledged</w:t>
       </w:r>
       <w:r>
-        <w:t>, as well as Else</w:t>
-      </w:r>
-      <w:bookmarkStart w:id="0" w:name="_GoBack"/>
-      <w:bookmarkEnd w:id="0"/>
-      <w:r>
-        <w:t>vier for providing extended access to Scopus API</w:t>
+        <w:t>, as well as Elsevier for providing extended access to Scopus API</w:t>
       </w:r>
       <w:r>
         <w:t>. All usual caveats apply.</w:t>
@@ -22959,21 +20952,7 @@
         <w:rPr>
           <w:lang w:val="en-US"/>
         </w:rPr>
-        <w:t>AND DOCTYPE (</w:t>
-      </w:r>
-      <w:proofErr w:type="spellStart"/>
-      <w:r>
-        <w:rPr>
-          <w:lang w:val="en-US"/>
-        </w:rPr>
-        <w:t>ar</w:t>
-      </w:r>
-      <w:proofErr w:type="spellEnd"/>
-      <w:r>
-        <w:rPr>
-          <w:lang w:val="en-US"/>
-        </w:rPr>
-        <w:t xml:space="preserve"> OR re OR cp)</w:t>
+        <w:t>AND DOCTYPE (ar OR re OR cp)</w:t>
       </w:r>
       <w:r>
         <w:rPr>
@@ -22995,14 +20974,12 @@
         </w:rPr>
         <w:t xml:space="preserve"> </w:t>
       </w:r>
-      <w:proofErr w:type="gramStart"/>
       <w:r>
         <w:rPr>
           <w:lang w:val="en-US"/>
         </w:rPr>
         <w:t>2020 .</w:t>
       </w:r>
-      <w:proofErr w:type="gramEnd"/>
     </w:p>
   </w:footnote>
   <w:footnote w:id="3">
@@ -23022,15 +20999,7 @@
         <w:footnoteRef/>
       </w:r>
       <w:r>
-        <w:t xml:space="preserve"> Macháček and </w:t>
-      </w:r>
-      <w:proofErr w:type="spellStart"/>
-      <w:r>
-        <w:t>Srholec</w:t>
-      </w:r>
-      <w:proofErr w:type="spellEnd"/>
-      <w:r>
-        <w:t xml:space="preserve"> (2017b) describe on the Czech and Slovak journals cases of notoriously local journals, even though Scopus includes </w:t>
+        <w:t xml:space="preserve"> Macháček and Srholec (2017b) describe on the Czech and Slovak journals cases of notoriously local journals, even though Scopus includes </w:t>
       </w:r>
       <w:r>
         <w:rPr>
@@ -24892,7 +22861,7 @@
 </file>
 
 <file path=customXml/itemProps1.xml><?xml version="1.0" encoding="utf-8"?>
-<ds:datastoreItem xmlns:ds="http://schemas.openxmlformats.org/officeDocument/2006/customXml" ds:itemID="{EF1BADBD-9F68-4DC3-85E3-C7B09EA4D9C6}">
+<ds:datastoreItem xmlns:ds="http://schemas.openxmlformats.org/officeDocument/2006/customXml" ds:itemID="{7739329C-A7E4-4127-BA2F-3FCD7D4C3D78}">
   <ds:schemaRefs>
     <ds:schemaRef ds:uri="http://schemas.openxmlformats.org/officeDocument/2006/bibliography"/>
   </ds:schemaRefs>

</xml_diff>